<commit_message>
C# added , Experience at Tatvasoft added in details , updated skills , removed unnecessary from additional section.
</commit_message>
<xml_diff>
--- a/Jay Modi2.docx
+++ b/Jay Modi2.docx
@@ -76,7 +76,19 @@
           <w:rPr>
             <w:rStyle w:val="Hyperlink"/>
           </w:rPr>
-          <w:t>LinkedIn</w:t>
+          <w:t>Linke</w:t>
+        </w:r>
+        <w:r>
+          <w:rPr>
+            <w:rStyle w:val="Hyperlink"/>
+          </w:rPr>
+          <w:t>d</w:t>
+        </w:r>
+        <w:r>
+          <w:rPr>
+            <w:rStyle w:val="Hyperlink"/>
+          </w:rPr>
+          <w:t>In</w:t>
         </w:r>
       </w:hyperlink>
       <w:r>
@@ -89,6 +101,8 @@
         <w:r>
           <w:rPr>
             <w:rStyle w:val="Hyperlink"/>
+            <w:b/>
+            <w:bCs/>
             <w:color w:val="2E74B5" w:themeColor="accent5" w:themeShade="BF"/>
           </w:rPr>
           <w:t>Github</w:t>
@@ -669,17 +683,61 @@
           <w:szCs w:val="20"/>
           <w:lang w:eastAsia="en-IN"/>
         </w:rPr>
-        <w:t xml:space="preserve">8.50 </w:t>
-      </w:r>
-      <w:r>
-        <w:rPr>
-          <w:rFonts w:ascii="Times New Roman" w:eastAsia="Times New Roman" w:hAnsi="Times New Roman" w:cs="Times New Roman"/>
-          <w:color w:val="2E74B5" w:themeColor="accent5" w:themeShade="BF"/>
-          <w:sz w:val="20"/>
-          <w:szCs w:val="20"/>
-          <w:lang w:eastAsia="en-IN"/>
-        </w:rPr>
-        <w:t xml:space="preserve">CPI (till semester 6) || Served as a </w:t>
+        <w:t>8.</w:t>
+      </w:r>
+      <w:r>
+        <w:rPr>
+          <w:rFonts w:ascii="Times New Roman" w:eastAsia="Times New Roman" w:hAnsi="Times New Roman" w:cs="Times New Roman"/>
+          <w:b/>
+          <w:bCs/>
+          <w:color w:val="2E74B5" w:themeColor="accent5" w:themeShade="BF"/>
+          <w:sz w:val="20"/>
+          <w:szCs w:val="20"/>
+          <w:lang w:eastAsia="en-IN"/>
+        </w:rPr>
+        <w:t>4</w:t>
+      </w:r>
+      <w:r>
+        <w:rPr>
+          <w:rFonts w:ascii="Times New Roman" w:eastAsia="Times New Roman" w:hAnsi="Times New Roman" w:cs="Times New Roman"/>
+          <w:b/>
+          <w:bCs/>
+          <w:color w:val="2E74B5" w:themeColor="accent5" w:themeShade="BF"/>
+          <w:sz w:val="20"/>
+          <w:szCs w:val="20"/>
+          <w:lang w:eastAsia="en-IN"/>
+        </w:rPr>
+        <w:t xml:space="preserve">0 </w:t>
+      </w:r>
+      <w:r>
+        <w:rPr>
+          <w:rFonts w:ascii="Times New Roman" w:eastAsia="Times New Roman" w:hAnsi="Times New Roman" w:cs="Times New Roman"/>
+          <w:color w:val="2E74B5" w:themeColor="accent5" w:themeShade="BF"/>
+          <w:sz w:val="20"/>
+          <w:szCs w:val="20"/>
+          <w:lang w:eastAsia="en-IN"/>
+        </w:rPr>
+        <w:t xml:space="preserve">CPI (till semester </w:t>
+      </w:r>
+      <w:r>
+        <w:rPr>
+          <w:rFonts w:ascii="Times New Roman" w:eastAsia="Times New Roman" w:hAnsi="Times New Roman" w:cs="Times New Roman"/>
+          <w:color w:val="2E74B5" w:themeColor="accent5" w:themeShade="BF"/>
+          <w:sz w:val="20"/>
+          <w:szCs w:val="20"/>
+          <w:lang w:eastAsia="en-IN"/>
+        </w:rPr>
+        <w:t>7</w:t>
+      </w:r>
+      <w:r>
+        <w:rPr>
+          <w:rFonts w:ascii="Times New Roman" w:eastAsia="Times New Roman" w:hAnsi="Times New Roman" w:cs="Times New Roman"/>
+          <w:color w:val="2E74B5" w:themeColor="accent5" w:themeShade="BF"/>
+          <w:sz w:val="20"/>
+          <w:szCs w:val="20"/>
+          <w:lang w:eastAsia="en-IN"/>
+        </w:rPr>
+        <w:t xml:space="preserve">) || Served as a </w:t>
       </w:r>
       <w:r>
         <w:rPr>
@@ -1259,9 +1317,8 @@
           <w:szCs w:val="24"/>
           <w:lang w:val="en-US" w:eastAsia="en-IN"/>
         </w:rPr>
-        <w:t xml:space="preserve"> </w:t>
-      </w:r>
-      <w:proofErr w:type="spellStart"/>
+        <w:t xml:space="preserve"> Tatva</w:t>
+      </w:r>
       <w:r>
         <w:rPr>
           <w:rFonts w:ascii="Times New Roman" w:eastAsia="Times New Roman" w:hAnsi="Times New Roman" w:cs="Times New Roman"/>
@@ -1273,7 +1330,7 @@
           <w:szCs w:val="24"/>
           <w:lang w:val="en-US" w:eastAsia="en-IN"/>
         </w:rPr>
-        <w:t>Tatva</w:t>
+        <w:t>S</w:t>
       </w:r>
       <w:r>
         <w:rPr>
@@ -1286,34 +1343,7 @@
           <w:szCs w:val="24"/>
           <w:lang w:val="en-US" w:eastAsia="en-IN"/>
         </w:rPr>
-        <w:t>S</w:t>
-      </w:r>
-      <w:r>
-        <w:rPr>
-          <w:rFonts w:ascii="Times New Roman" w:eastAsia="Times New Roman" w:hAnsi="Times New Roman" w:cs="Times New Roman"/>
-          <w:b/>
-          <w:bCs/>
-          <w:iCs/>
-          <w:color w:val="2E74B5" w:themeColor="accent5" w:themeShade="BF"/>
-          <w:sz w:val="24"/>
-          <w:szCs w:val="24"/>
-          <w:lang w:val="en-US" w:eastAsia="en-IN"/>
-        </w:rPr>
-        <w:t>oft</w:t>
-      </w:r>
-      <w:proofErr w:type="spellEnd"/>
-      <w:r>
-        <w:rPr>
-          <w:rFonts w:ascii="Times New Roman" w:eastAsia="Times New Roman" w:hAnsi="Times New Roman" w:cs="Times New Roman"/>
-          <w:b/>
-          <w:bCs/>
-          <w:iCs/>
-          <w:color w:val="2E74B5" w:themeColor="accent5" w:themeShade="BF"/>
-          <w:sz w:val="24"/>
-          <w:szCs w:val="24"/>
-          <w:lang w:val="en-US" w:eastAsia="en-IN"/>
-        </w:rPr>
-        <w:t xml:space="preserve">                                                                                           </w:t>
+        <w:t xml:space="preserve">oft                                                                                           </w:t>
       </w:r>
       <w:r>
         <w:rPr>
@@ -1429,9 +1459,8 @@
           <w:szCs w:val="20"/>
           <w:lang w:val="en-US" w:eastAsia="en-IN"/>
         </w:rPr>
-        <w:t xml:space="preserve"> CSS , </w:t>
-      </w:r>
-      <w:proofErr w:type="spellStart"/>
+        <w:t xml:space="preserve"> CSS , Bootstrap,</w:t>
+      </w:r>
       <w:r>
         <w:rPr>
           <w:rFonts w:ascii="Times New Roman" w:eastAsia="Times New Roman" w:hAnsi="Times New Roman" w:cs="Times New Roman"/>
@@ -1441,19 +1470,225 @@
           <w:szCs w:val="20"/>
           <w:lang w:val="en-US" w:eastAsia="en-IN"/>
         </w:rPr>
-        <w:t>Bootstrap,Ajax,Js</w:t>
-      </w:r>
-      <w:proofErr w:type="spellEnd"/>
-      <w:r>
-        <w:rPr>
-          <w:rFonts w:ascii="Times New Roman" w:eastAsia="Times New Roman" w:hAnsi="Times New Roman" w:cs="Times New Roman"/>
+        <w:t>Javascript,</w:t>
+      </w:r>
+      <w:r>
+        <w:rPr>
+          <w:rFonts w:ascii="Times New Roman" w:eastAsia="Times New Roman" w:hAnsi="Times New Roman" w:cs="Times New Roman"/>
+          <w:b/>
+          <w:bCs/>
           <w:iCs/>
           <w:color w:val="2E74B5" w:themeColor="accent5" w:themeShade="BF"/>
           <w:sz w:val="20"/>
           <w:szCs w:val="20"/>
           <w:lang w:val="en-US" w:eastAsia="en-IN"/>
         </w:rPr>
-        <w:t xml:space="preserve">. </w:t>
+        <w:t>Jquery</w:t>
+      </w:r>
+      <w:r>
+        <w:rPr>
+          <w:rFonts w:ascii="Times New Roman" w:eastAsia="Times New Roman" w:hAnsi="Times New Roman" w:cs="Times New Roman"/>
+          <w:iCs/>
+          <w:color w:val="2E74B5" w:themeColor="accent5" w:themeShade="BF"/>
+          <w:sz w:val="20"/>
+          <w:szCs w:val="20"/>
+          <w:lang w:val="en-US" w:eastAsia="en-IN"/>
+        </w:rPr>
+        <w:t>,</w:t>
+      </w:r>
+      <w:r>
+        <w:rPr>
+          <w:rFonts w:ascii="Times New Roman" w:eastAsia="Times New Roman" w:hAnsi="Times New Roman" w:cs="Times New Roman"/>
+          <w:iCs/>
+          <w:color w:val="2E74B5" w:themeColor="accent5" w:themeShade="BF"/>
+          <w:sz w:val="20"/>
+          <w:szCs w:val="20"/>
+          <w:lang w:val="en-US" w:eastAsia="en-IN"/>
+        </w:rPr>
+        <w:t>A</w:t>
+      </w:r>
+      <w:r>
+        <w:rPr>
+          <w:rFonts w:ascii="Times New Roman" w:eastAsia="Times New Roman" w:hAnsi="Times New Roman" w:cs="Times New Roman"/>
+          <w:iCs/>
+          <w:color w:val="2E74B5" w:themeColor="accent5" w:themeShade="BF"/>
+          <w:sz w:val="20"/>
+          <w:szCs w:val="20"/>
+          <w:lang w:val="en-US" w:eastAsia="en-IN"/>
+        </w:rPr>
+        <w:t>JAX</w:t>
+      </w:r>
+    </w:p>
+    <w:p>
+      <w:pPr>
+        <w:pStyle w:val="ListParagraph"/>
+        <w:numPr>
+          <w:ilvl w:val="0"/>
+          <w:numId w:val="2"/>
+        </w:numPr>
+        <w:spacing w:line="240" w:lineRule="auto"/>
+        <w:ind w:left="709" w:hanging="142"/>
+        <w:rPr>
+          <w:rFonts w:ascii="Times New Roman" w:eastAsia="Times New Roman" w:hAnsi="Times New Roman" w:cs="Times New Roman"/>
+          <w:b/>
+          <w:bCs/>
+          <w:iCs/>
+          <w:color w:val="2E74B5" w:themeColor="accent5" w:themeShade="BF"/>
+          <w:sz w:val="20"/>
+          <w:szCs w:val="20"/>
+          <w:lang w:val="en-US" w:eastAsia="en-IN"/>
+        </w:rPr>
+      </w:pPr>
+      <w:r>
+        <w:rPr>
+          <w:rFonts w:ascii="Times New Roman" w:eastAsia="Times New Roman" w:hAnsi="Times New Roman" w:cs="Times New Roman"/>
+          <w:iCs/>
+          <w:color w:val="2E74B5" w:themeColor="accent5" w:themeShade="BF"/>
+          <w:sz w:val="20"/>
+          <w:szCs w:val="20"/>
+          <w:lang w:val="en-US" w:eastAsia="en-IN"/>
+        </w:rPr>
+        <w:t xml:space="preserve">Working on this project from scratch and developing whole project by </w:t>
+      </w:r>
+      <w:proofErr w:type="gramStart"/>
+      <w:r>
+        <w:rPr>
+          <w:rFonts w:ascii="Times New Roman" w:eastAsia="Times New Roman" w:hAnsi="Times New Roman" w:cs="Times New Roman"/>
+          <w:iCs/>
+          <w:color w:val="2E74B5" w:themeColor="accent5" w:themeShade="BF"/>
+          <w:sz w:val="20"/>
+          <w:szCs w:val="20"/>
+          <w:lang w:val="en-US" w:eastAsia="en-IN"/>
+        </w:rPr>
+        <w:t>self.</w:t>
+      </w:r>
+      <w:r>
+        <w:rPr>
+          <w:rFonts w:ascii="Times New Roman" w:eastAsia="Times New Roman" w:hAnsi="Times New Roman" w:cs="Times New Roman"/>
+          <w:iCs/>
+          <w:color w:val="2E74B5" w:themeColor="accent5" w:themeShade="BF"/>
+          <w:sz w:val="20"/>
+          <w:szCs w:val="20"/>
+          <w:lang w:val="en-US" w:eastAsia="en-IN"/>
+        </w:rPr>
+        <w:t>|</w:t>
+      </w:r>
+      <w:proofErr w:type="gramEnd"/>
+      <w:r>
+        <w:rPr>
+          <w:rFonts w:ascii="Times New Roman" w:eastAsia="Times New Roman" w:hAnsi="Times New Roman" w:cs="Times New Roman"/>
+          <w:iCs/>
+          <w:color w:val="2E74B5" w:themeColor="accent5" w:themeShade="BF"/>
+          <w:sz w:val="20"/>
+          <w:szCs w:val="20"/>
+          <w:lang w:val="en-US" w:eastAsia="en-IN"/>
+        </w:rPr>
+        <w:t>|</w:t>
+      </w:r>
+      <w:r>
+        <w:rPr>
+          <w:rFonts w:ascii="Times New Roman" w:eastAsia="Times New Roman" w:hAnsi="Times New Roman" w:cs="Times New Roman"/>
+          <w:iCs/>
+          <w:color w:val="2E74B5" w:themeColor="accent5" w:themeShade="BF"/>
+          <w:sz w:val="20"/>
+          <w:szCs w:val="20"/>
+          <w:lang w:val="en-US" w:eastAsia="en-IN"/>
+        </w:rPr>
+        <w:t xml:space="preserve"> </w:t>
+      </w:r>
+      <w:r>
+        <w:rPr>
+          <w:rFonts w:ascii="Times New Roman" w:eastAsia="Times New Roman" w:hAnsi="Times New Roman" w:cs="Times New Roman"/>
+          <w:iCs/>
+          <w:color w:val="2E74B5" w:themeColor="accent5" w:themeShade="BF"/>
+          <w:sz w:val="20"/>
+          <w:szCs w:val="20"/>
+          <w:lang w:val="en-US" w:eastAsia="en-IN"/>
+        </w:rPr>
+        <w:t>D</w:t>
+      </w:r>
+      <w:r>
+        <w:rPr>
+          <w:rFonts w:ascii="Times New Roman" w:eastAsia="Times New Roman" w:hAnsi="Times New Roman" w:cs="Times New Roman"/>
+          <w:iCs/>
+          <w:color w:val="2E74B5" w:themeColor="accent5" w:themeShade="BF"/>
+          <w:sz w:val="20"/>
+          <w:szCs w:val="20"/>
+          <w:lang w:val="en-US" w:eastAsia="en-IN"/>
+        </w:rPr>
+        <w:t xml:space="preserve">one </w:t>
+      </w:r>
+      <w:r>
+        <w:rPr>
+          <w:rFonts w:ascii="Times New Roman" w:eastAsia="Times New Roman" w:hAnsi="Times New Roman" w:cs="Times New Roman"/>
+          <w:b/>
+          <w:bCs/>
+          <w:iCs/>
+          <w:color w:val="2E74B5" w:themeColor="accent5" w:themeShade="BF"/>
+          <w:sz w:val="20"/>
+          <w:szCs w:val="20"/>
+          <w:lang w:val="en-US" w:eastAsia="en-IN"/>
+        </w:rPr>
+        <w:t>Database schema design</w:t>
+      </w:r>
+      <w:r>
+        <w:rPr>
+          <w:rFonts w:ascii="Times New Roman" w:eastAsia="Times New Roman" w:hAnsi="Times New Roman" w:cs="Times New Roman"/>
+          <w:iCs/>
+          <w:color w:val="2E74B5" w:themeColor="accent5" w:themeShade="BF"/>
+          <w:sz w:val="20"/>
+          <w:szCs w:val="20"/>
+          <w:lang w:val="en-US" w:eastAsia="en-IN"/>
+        </w:rPr>
+        <w:t xml:space="preserve"> , whole </w:t>
+      </w:r>
+      <w:r>
+        <w:rPr>
+          <w:rFonts w:ascii="Times New Roman" w:eastAsia="Times New Roman" w:hAnsi="Times New Roman" w:cs="Times New Roman"/>
+          <w:b/>
+          <w:bCs/>
+          <w:iCs/>
+          <w:color w:val="2E74B5" w:themeColor="accent5" w:themeShade="BF"/>
+          <w:sz w:val="20"/>
+          <w:szCs w:val="20"/>
+          <w:lang w:val="en-US" w:eastAsia="en-IN"/>
+        </w:rPr>
+        <w:t>UI design</w:t>
+      </w:r>
+      <w:r>
+        <w:rPr>
+          <w:rFonts w:ascii="Times New Roman" w:eastAsia="Times New Roman" w:hAnsi="Times New Roman" w:cs="Times New Roman"/>
+          <w:iCs/>
+          <w:color w:val="2E74B5" w:themeColor="accent5" w:themeShade="BF"/>
+          <w:sz w:val="20"/>
+          <w:szCs w:val="20"/>
+          <w:lang w:val="en-US" w:eastAsia="en-IN"/>
+        </w:rPr>
+        <w:t xml:space="preserve"> as well as </w:t>
+      </w:r>
+      <w:r>
+        <w:rPr>
+          <w:rFonts w:ascii="Times New Roman" w:eastAsia="Times New Roman" w:hAnsi="Times New Roman" w:cs="Times New Roman"/>
+          <w:b/>
+          <w:bCs/>
+          <w:iCs/>
+          <w:color w:val="2E74B5" w:themeColor="accent5" w:themeShade="BF"/>
+          <w:sz w:val="20"/>
+          <w:szCs w:val="20"/>
+          <w:lang w:val="en-US" w:eastAsia="en-IN"/>
+        </w:rPr>
+        <w:t>whole backend logic</w:t>
+      </w:r>
+      <w:r>
+        <w:rPr>
+          <w:rFonts w:ascii="Times New Roman" w:eastAsia="Times New Roman" w:hAnsi="Times New Roman" w:cs="Times New Roman"/>
+          <w:iCs/>
+          <w:color w:val="2E74B5" w:themeColor="accent5" w:themeShade="BF"/>
+          <w:sz w:val="20"/>
+          <w:szCs w:val="20"/>
+          <w:lang w:val="en-US" w:eastAsia="en-IN"/>
+        </w:rPr>
+        <w:t xml:space="preserve"> of this web application by self. </w:t>
       </w:r>
       <w:r>
         <w:rPr>
@@ -1651,7 +1886,66 @@
           <w:szCs w:val="20"/>
           <w:lang w:val="en-US" w:eastAsia="en-IN"/>
         </w:rPr>
-        <w:t xml:space="preserve">Doing backend development using Python in Django framework. || Debugging and enhancing already written Python code. </w:t>
+        <w:t>Done</w:t>
+      </w:r>
+      <w:r>
+        <w:rPr>
+          <w:rFonts w:ascii="Times New Roman" w:eastAsia="Times New Roman" w:hAnsi="Times New Roman" w:cs="Times New Roman"/>
+          <w:iCs/>
+          <w:color w:val="2E74B5" w:themeColor="accent5" w:themeShade="BF"/>
+          <w:sz w:val="20"/>
+          <w:szCs w:val="20"/>
+          <w:lang w:val="en-US" w:eastAsia="en-IN"/>
+        </w:rPr>
+        <w:t xml:space="preserve"> backend development using </w:t>
+      </w:r>
+      <w:r>
+        <w:rPr>
+          <w:rFonts w:ascii="Times New Roman" w:eastAsia="Times New Roman" w:hAnsi="Times New Roman" w:cs="Times New Roman"/>
+          <w:b/>
+          <w:bCs/>
+          <w:iCs/>
+          <w:color w:val="2E74B5" w:themeColor="accent5" w:themeShade="BF"/>
+          <w:sz w:val="20"/>
+          <w:szCs w:val="20"/>
+          <w:lang w:val="en-US" w:eastAsia="en-IN"/>
+        </w:rPr>
+        <w:t>Python</w:t>
+      </w:r>
+      <w:r>
+        <w:rPr>
+          <w:rFonts w:ascii="Times New Roman" w:eastAsia="Times New Roman" w:hAnsi="Times New Roman" w:cs="Times New Roman"/>
+          <w:iCs/>
+          <w:color w:val="2E74B5" w:themeColor="accent5" w:themeShade="BF"/>
+          <w:sz w:val="20"/>
+          <w:szCs w:val="20"/>
+          <w:lang w:val="en-US" w:eastAsia="en-IN"/>
+        </w:rPr>
+        <w:t xml:space="preserve"> in </w:t>
+      </w:r>
+      <w:r>
+        <w:rPr>
+          <w:rFonts w:ascii="Times New Roman" w:eastAsia="Times New Roman" w:hAnsi="Times New Roman" w:cs="Times New Roman"/>
+          <w:b/>
+          <w:bCs/>
+          <w:iCs/>
+          <w:color w:val="2E74B5" w:themeColor="accent5" w:themeShade="BF"/>
+          <w:sz w:val="20"/>
+          <w:szCs w:val="20"/>
+          <w:lang w:val="en-US" w:eastAsia="en-IN"/>
+        </w:rPr>
+        <w:t>Django</w:t>
+      </w:r>
+      <w:r>
+        <w:rPr>
+          <w:rFonts w:ascii="Times New Roman" w:eastAsia="Times New Roman" w:hAnsi="Times New Roman" w:cs="Times New Roman"/>
+          <w:iCs/>
+          <w:color w:val="2E74B5" w:themeColor="accent5" w:themeShade="BF"/>
+          <w:sz w:val="20"/>
+          <w:szCs w:val="20"/>
+          <w:lang w:val="en-US" w:eastAsia="en-IN"/>
+        </w:rPr>
+        <w:t xml:space="preserve"> framework. || Debugging and enhancing already written Python code. </w:t>
       </w:r>
     </w:p>
     <w:p>
@@ -2360,7 +2654,27 @@
           <w:szCs w:val="20"/>
           <w:lang w:eastAsia="en-IN"/>
         </w:rPr>
-        <w:t>languages:-</w:t>
+        <w:t>languages</w:t>
+      </w:r>
+      <w:r>
+        <w:rPr>
+          <w:rFonts w:ascii="Times New Roman" w:eastAsia="Times New Roman" w:hAnsi="Times New Roman" w:cs="Times New Roman"/>
+          <w:color w:val="2E74B5" w:themeColor="accent5" w:themeShade="BF"/>
+          <w:sz w:val="20"/>
+          <w:szCs w:val="20"/>
+          <w:lang w:eastAsia="en-IN"/>
+        </w:rPr>
+        <w:t xml:space="preserve"> </w:t>
+      </w:r>
+      <w:r>
+        <w:rPr>
+          <w:rFonts w:ascii="Times New Roman" w:eastAsia="Times New Roman" w:hAnsi="Times New Roman" w:cs="Times New Roman"/>
+          <w:color w:val="2E74B5" w:themeColor="accent5" w:themeShade="BF"/>
+          <w:sz w:val="20"/>
+          <w:szCs w:val="20"/>
+          <w:lang w:eastAsia="en-IN"/>
+        </w:rPr>
+        <w:t>:</w:t>
       </w:r>
       <w:proofErr w:type="gramEnd"/>
       <w:r>
@@ -2371,6 +2685,16 @@
           <w:szCs w:val="20"/>
           <w:lang w:eastAsia="en-IN"/>
         </w:rPr>
+        <w:t>-</w:t>
+      </w:r>
+      <w:r>
+        <w:rPr>
+          <w:rFonts w:ascii="Times New Roman" w:eastAsia="Times New Roman" w:hAnsi="Times New Roman" w:cs="Times New Roman"/>
+          <w:color w:val="2E74B5" w:themeColor="accent5" w:themeShade="BF"/>
+          <w:sz w:val="20"/>
+          <w:szCs w:val="20"/>
+          <w:lang w:eastAsia="en-IN"/>
+        </w:rPr>
         <w:t xml:space="preserve"> </w:t>
       </w:r>
       <w:r>
@@ -2388,12 +2712,36 @@
       <w:r>
         <w:rPr>
           <w:rFonts w:ascii="Times New Roman" w:eastAsia="Times New Roman" w:hAnsi="Times New Roman" w:cs="Times New Roman"/>
-          <w:color w:val="2E74B5" w:themeColor="accent5" w:themeShade="BF"/>
-          <w:sz w:val="20"/>
-          <w:szCs w:val="20"/>
-          <w:lang w:eastAsia="en-IN"/>
-        </w:rPr>
-        <w:t xml:space="preserve">, JAVA, </w:t>
+          <w:b/>
+          <w:bCs/>
+          <w:color w:val="2E74B5" w:themeColor="accent5" w:themeShade="BF"/>
+          <w:sz w:val="20"/>
+          <w:szCs w:val="20"/>
+          <w:lang w:eastAsia="en-IN"/>
+        </w:rPr>
+        <w:t>#</w:t>
+      </w:r>
+      <w:r>
+        <w:rPr>
+          <w:rFonts w:ascii="Times New Roman" w:eastAsia="Times New Roman" w:hAnsi="Times New Roman" w:cs="Times New Roman"/>
+          <w:b/>
+          <w:bCs/>
+          <w:color w:val="2E74B5" w:themeColor="accent5" w:themeShade="BF"/>
+          <w:sz w:val="20"/>
+          <w:szCs w:val="20"/>
+          <w:lang w:eastAsia="en-IN"/>
+        </w:rPr>
+        <w:t xml:space="preserve"> </w:t>
+      </w:r>
+      <w:r>
+        <w:rPr>
+          <w:rFonts w:ascii="Times New Roman" w:eastAsia="Times New Roman" w:hAnsi="Times New Roman" w:cs="Times New Roman"/>
+          <w:color w:val="2E74B5" w:themeColor="accent5" w:themeShade="BF"/>
+          <w:sz w:val="20"/>
+          <w:szCs w:val="20"/>
+          <w:lang w:eastAsia="en-IN"/>
+        </w:rPr>
+        <w:t xml:space="preserve">, </w:t>
       </w:r>
       <w:r>
         <w:rPr>
@@ -2415,13 +2763,85 @@
           <w:szCs w:val="20"/>
           <w:lang w:eastAsia="en-IN"/>
         </w:rPr>
-        <w:t xml:space="preserve"> || Scripting Languages:- HTML ,CSS, JS || Framework :- </w:t>
-      </w:r>
-      <w:r>
-        <w:rPr>
-          <w:rFonts w:ascii="Times New Roman" w:eastAsia="Times New Roman" w:hAnsi="Times New Roman" w:cs="Times New Roman"/>
-          <w:b/>
-          <w:bCs/>
+        <w:t xml:space="preserve"> || Scripting Languages:- HTML ,CSS, JS || Framework</w:t>
+      </w:r>
+      <w:r>
+        <w:rPr>
+          <w:rFonts w:ascii="Times New Roman" w:eastAsia="Times New Roman" w:hAnsi="Times New Roman" w:cs="Times New Roman"/>
+          <w:color w:val="2E74B5" w:themeColor="accent5" w:themeShade="BF"/>
+          <w:sz w:val="20"/>
+          <w:szCs w:val="20"/>
+          <w:lang w:eastAsia="en-IN"/>
+        </w:rPr>
+        <w:t>s</w:t>
+      </w:r>
+      <w:r>
+        <w:rPr>
+          <w:rFonts w:ascii="Times New Roman" w:eastAsia="Times New Roman" w:hAnsi="Times New Roman" w:cs="Times New Roman"/>
+          <w:color w:val="2E74B5" w:themeColor="accent5" w:themeShade="BF"/>
+          <w:sz w:val="20"/>
+          <w:szCs w:val="20"/>
+          <w:lang w:eastAsia="en-IN"/>
+        </w:rPr>
+        <w:t>:</w:t>
+      </w:r>
+      <w:r>
+        <w:rPr>
+          <w:rFonts w:ascii="Times New Roman" w:eastAsia="Times New Roman" w:hAnsi="Times New Roman" w:cs="Times New Roman"/>
+          <w:color w:val="2E74B5" w:themeColor="accent5" w:themeShade="BF"/>
+          <w:sz w:val="20"/>
+          <w:szCs w:val="20"/>
+          <w:lang w:eastAsia="en-IN"/>
+        </w:rPr>
+        <w:t>-</w:t>
+      </w:r>
+      <w:r>
+        <w:rPr>
+          <w:rFonts w:ascii="Times New Roman" w:eastAsia="Times New Roman" w:hAnsi="Times New Roman" w:cs="Times New Roman"/>
+          <w:color w:val="2E74B5" w:themeColor="accent5" w:themeShade="BF"/>
+          <w:sz w:val="20"/>
+          <w:szCs w:val="20"/>
+          <w:lang w:eastAsia="en-IN"/>
+        </w:rPr>
+        <w:t xml:space="preserve"> </w:t>
+      </w:r>
+      <w:r>
+        <w:rPr>
+          <w:rFonts w:ascii="Times New Roman" w:eastAsia="Times New Roman" w:hAnsi="Times New Roman" w:cs="Times New Roman"/>
+          <w:b/>
+          <w:bCs/>
+          <w:color w:val="2E74B5" w:themeColor="accent5" w:themeShade="BF"/>
+          <w:sz w:val="20"/>
+          <w:szCs w:val="20"/>
+          <w:lang w:eastAsia="en-IN"/>
+        </w:rPr>
+        <w:t>Asp</w:t>
+      </w:r>
+      <w:r>
+        <w:rPr>
+          <w:rFonts w:ascii="Times New Roman" w:eastAsia="Times New Roman" w:hAnsi="Times New Roman" w:cs="Times New Roman"/>
+          <w:b/>
+          <w:bCs/>
+          <w:color w:val="2E74B5" w:themeColor="accent5" w:themeShade="BF"/>
+          <w:sz w:val="20"/>
+          <w:szCs w:val="20"/>
+          <w:lang w:eastAsia="en-IN"/>
+        </w:rPr>
+        <w:t>.Net MVC Core</w:t>
+      </w:r>
+      <w:r>
+        <w:rPr>
+          <w:rFonts w:ascii="Times New Roman" w:eastAsia="Times New Roman" w:hAnsi="Times New Roman" w:cs="Times New Roman"/>
+          <w:color w:val="2E74B5" w:themeColor="accent5" w:themeShade="BF"/>
+          <w:sz w:val="20"/>
+          <w:szCs w:val="20"/>
+          <w:lang w:eastAsia="en-IN"/>
+        </w:rPr>
+        <w:t xml:space="preserve">, </w:t>
+      </w:r>
+      <w:r>
+        <w:rPr>
+          <w:rFonts w:ascii="Times New Roman" w:eastAsia="Times New Roman" w:hAnsi="Times New Roman" w:cs="Times New Roman"/>
           <w:color w:val="2E74B5" w:themeColor="accent5" w:themeShade="BF"/>
           <w:sz w:val="20"/>
           <w:szCs w:val="20"/>
@@ -2437,20 +2857,8 @@
           <w:szCs w:val="20"/>
           <w:lang w:eastAsia="en-IN"/>
         </w:rPr>
-        <w:t xml:space="preserve"> , </w:t>
-      </w:r>
-      <w:proofErr w:type="spellStart"/>
-      <w:r>
-        <w:rPr>
-          <w:rFonts w:ascii="Times New Roman" w:eastAsia="Times New Roman" w:hAnsi="Times New Roman" w:cs="Times New Roman"/>
-          <w:color w:val="2E74B5" w:themeColor="accent5" w:themeShade="BF"/>
-          <w:sz w:val="20"/>
-          <w:szCs w:val="20"/>
-          <w:lang w:eastAsia="en-IN"/>
-        </w:rPr>
-        <w:t>React,Bootsrap</w:t>
-      </w:r>
-      <w:proofErr w:type="spellEnd"/>
+        <w:t xml:space="preserve"> </w:t>
+      </w:r>
     </w:p>
     <w:p>
       <w:pPr>
@@ -2687,17 +3095,17 @@
         <w:rPr>
           <w:rFonts w:ascii="Times New Roman" w:eastAsia="Times New Roman" w:hAnsi="Times New Roman" w:cs="Times New Roman"/>
           <w:color w:val="2E74B5" w:themeColor="accent5" w:themeShade="BF"/>
-          <w:sz w:val="19"/>
-          <w:szCs w:val="19"/>
-          <w:lang w:eastAsia="en-IN"/>
-        </w:rPr>
-      </w:pPr>
-      <w:r>
-        <w:rPr>
-          <w:rFonts w:ascii="Times New Roman" w:eastAsia="Times New Roman" w:hAnsi="Times New Roman" w:cs="Times New Roman"/>
-          <w:color w:val="2E74B5" w:themeColor="accent5" w:themeShade="BF"/>
-          <w:sz w:val="19"/>
-          <w:szCs w:val="19"/>
+          <w:sz w:val="20"/>
+          <w:szCs w:val="20"/>
+          <w:lang w:eastAsia="en-IN"/>
+        </w:rPr>
+      </w:pPr>
+      <w:r>
+        <w:rPr>
+          <w:rFonts w:ascii="Times New Roman" w:eastAsia="Times New Roman" w:hAnsi="Times New Roman" w:cs="Times New Roman"/>
+          <w:color w:val="2E74B5" w:themeColor="accent5" w:themeShade="BF"/>
+          <w:sz w:val="20"/>
+          <w:szCs w:val="20"/>
           <w:lang w:eastAsia="en-IN"/>
         </w:rPr>
         <w:t xml:space="preserve">Loan Predictor model with amazing visualisations &amp; Accuracy comparison of famous ML algorithms </w:t>
@@ -2706,8 +3114,8 @@
         <w:rPr>
           <w:rFonts w:ascii="Times New Roman" w:eastAsia="Times New Roman" w:hAnsi="Times New Roman" w:cs="Times New Roman"/>
           <w:color w:val="2E74B5" w:themeColor="accent5" w:themeShade="BF"/>
-          <w:sz w:val="19"/>
-          <w:szCs w:val="19"/>
+          <w:sz w:val="20"/>
+          <w:szCs w:val="20"/>
           <w:lang w:eastAsia="en-IN"/>
         </w:rPr>
         <w:sym w:font="Wingdings" w:char="F0E0"/>
@@ -2716,8 +3124,8 @@
         <w:rPr>
           <w:rFonts w:ascii="Times New Roman" w:eastAsia="Times New Roman" w:hAnsi="Times New Roman" w:cs="Times New Roman"/>
           <w:color w:val="2E74B5" w:themeColor="accent5" w:themeShade="BF"/>
-          <w:sz w:val="19"/>
-          <w:szCs w:val="19"/>
+          <w:sz w:val="20"/>
+          <w:szCs w:val="20"/>
           <w:lang w:eastAsia="en-IN"/>
         </w:rPr>
         <w:t xml:space="preserve"> </w:t>
@@ -2730,8 +3138,8 @@
             <w:b/>
             <w:bCs/>
             <w:color w:val="2E74B5" w:themeColor="accent5" w:themeShade="BF"/>
-            <w:sz w:val="19"/>
-            <w:szCs w:val="19"/>
+            <w:sz w:val="20"/>
+            <w:szCs w:val="20"/>
             <w:lang w:eastAsia="en-IN"/>
           </w:rPr>
           <w:t>Source Files</w:t>
@@ -2750,17 +3158,17 @@
         <w:rPr>
           <w:rFonts w:ascii="Times New Roman" w:eastAsia="Times New Roman" w:hAnsi="Times New Roman" w:cs="Times New Roman"/>
           <w:color w:val="2E74B5" w:themeColor="accent5" w:themeShade="BF"/>
-          <w:sz w:val="19"/>
-          <w:szCs w:val="19"/>
-          <w:lang w:eastAsia="en-IN"/>
-        </w:rPr>
-      </w:pPr>
-      <w:r>
-        <w:rPr>
-          <w:rFonts w:ascii="Times New Roman" w:eastAsia="Times New Roman" w:hAnsi="Times New Roman" w:cs="Times New Roman"/>
-          <w:color w:val="2E74B5" w:themeColor="accent5" w:themeShade="BF"/>
-          <w:sz w:val="19"/>
-          <w:szCs w:val="19"/>
+          <w:sz w:val="20"/>
+          <w:szCs w:val="20"/>
+          <w:lang w:eastAsia="en-IN"/>
+        </w:rPr>
+      </w:pPr>
+      <w:r>
+        <w:rPr>
+          <w:rFonts w:ascii="Times New Roman" w:eastAsia="Times New Roman" w:hAnsi="Times New Roman" w:cs="Times New Roman"/>
+          <w:color w:val="2E74B5" w:themeColor="accent5" w:themeShade="BF"/>
+          <w:sz w:val="20"/>
+          <w:szCs w:val="20"/>
           <w:lang w:eastAsia="en-IN"/>
         </w:rPr>
         <w:t xml:space="preserve">Tweets popularity analysis </w:t>
@@ -2769,8 +3177,8 @@
         <w:rPr>
           <w:rFonts w:ascii="Times New Roman" w:eastAsia="Times New Roman" w:hAnsi="Times New Roman" w:cs="Times New Roman"/>
           <w:color w:val="2E74B5" w:themeColor="accent5" w:themeShade="BF"/>
-          <w:sz w:val="19"/>
-          <w:szCs w:val="19"/>
+          <w:sz w:val="20"/>
+          <w:szCs w:val="20"/>
           <w:lang w:eastAsia="en-IN"/>
         </w:rPr>
         <w:sym w:font="Wingdings" w:char="F0E0"/>
@@ -2779,8 +3187,8 @@
         <w:rPr>
           <w:rFonts w:ascii="Times New Roman" w:eastAsia="Times New Roman" w:hAnsi="Times New Roman" w:cs="Times New Roman"/>
           <w:color w:val="2E74B5" w:themeColor="accent5" w:themeShade="BF"/>
-          <w:sz w:val="19"/>
-          <w:szCs w:val="19"/>
+          <w:sz w:val="20"/>
+          <w:szCs w:val="20"/>
           <w:lang w:eastAsia="en-IN"/>
         </w:rPr>
         <w:t xml:space="preserve"> </w:t>
@@ -2793,8 +3201,8 @@
             <w:b/>
             <w:bCs/>
             <w:color w:val="2E74B5" w:themeColor="accent5" w:themeShade="BF"/>
-            <w:sz w:val="19"/>
-            <w:szCs w:val="19"/>
+            <w:sz w:val="20"/>
+            <w:szCs w:val="20"/>
             <w:lang w:eastAsia="en-IN"/>
           </w:rPr>
           <w:t>Report</w:t>
@@ -2806,8 +3214,8 @@
           <w:b/>
           <w:bCs/>
           <w:color w:val="2E74B5" w:themeColor="accent5" w:themeShade="BF"/>
-          <w:sz w:val="19"/>
-          <w:szCs w:val="19"/>
+          <w:sz w:val="20"/>
+          <w:szCs w:val="20"/>
           <w:lang w:eastAsia="en-IN"/>
         </w:rPr>
         <w:t xml:space="preserve"> </w:t>
@@ -2816,8 +3224,8 @@
         <w:rPr>
           <w:rFonts w:ascii="Times New Roman" w:eastAsia="Times New Roman" w:hAnsi="Times New Roman" w:cs="Times New Roman"/>
           <w:color w:val="2E74B5" w:themeColor="accent5" w:themeShade="BF"/>
-          <w:sz w:val="19"/>
-          <w:szCs w:val="19"/>
+          <w:sz w:val="20"/>
+          <w:szCs w:val="20"/>
           <w:lang w:eastAsia="en-IN"/>
         </w:rPr>
         <w:t xml:space="preserve">|| </w:t>
@@ -2830,8 +3238,8 @@
             <w:b/>
             <w:bCs/>
             <w:color w:val="2E74B5" w:themeColor="accent5" w:themeShade="BF"/>
-            <w:sz w:val="19"/>
-            <w:szCs w:val="19"/>
+            <w:sz w:val="20"/>
+            <w:szCs w:val="20"/>
             <w:lang w:eastAsia="en-IN"/>
           </w:rPr>
           <w:t>Analysis source files</w:t>
@@ -2850,17 +3258,17 @@
         <w:rPr>
           <w:rFonts w:ascii="Times New Roman" w:eastAsia="Times New Roman" w:hAnsi="Times New Roman" w:cs="Times New Roman"/>
           <w:color w:val="2E74B5" w:themeColor="accent5" w:themeShade="BF"/>
-          <w:sz w:val="19"/>
-          <w:szCs w:val="19"/>
-          <w:lang w:eastAsia="en-IN"/>
-        </w:rPr>
-      </w:pPr>
-      <w:r>
-        <w:rPr>
-          <w:rFonts w:ascii="Times New Roman" w:eastAsia="Times New Roman" w:hAnsi="Times New Roman" w:cs="Times New Roman"/>
-          <w:color w:val="2E74B5" w:themeColor="accent5" w:themeShade="BF"/>
-          <w:sz w:val="19"/>
-          <w:szCs w:val="19"/>
+          <w:sz w:val="20"/>
+          <w:szCs w:val="20"/>
+          <w:lang w:eastAsia="en-IN"/>
+        </w:rPr>
+      </w:pPr>
+      <w:r>
+        <w:rPr>
+          <w:rFonts w:ascii="Times New Roman" w:eastAsia="Times New Roman" w:hAnsi="Times New Roman" w:cs="Times New Roman"/>
+          <w:color w:val="2E74B5" w:themeColor="accent5" w:themeShade="BF"/>
+          <w:sz w:val="20"/>
+          <w:szCs w:val="20"/>
           <w:lang w:eastAsia="en-IN"/>
         </w:rPr>
         <w:t xml:space="preserve">Price prediction using </w:t>
@@ -2871,8 +3279,8 @@
           <w:b/>
           <w:bCs/>
           <w:color w:val="2E74B5" w:themeColor="accent5" w:themeShade="BF"/>
-          <w:sz w:val="19"/>
-          <w:szCs w:val="19"/>
+          <w:sz w:val="20"/>
+          <w:szCs w:val="20"/>
           <w:lang w:eastAsia="en-IN"/>
         </w:rPr>
         <w:t>Linear Regression</w:t>
@@ -2881,8 +3289,8 @@
         <w:rPr>
           <w:rFonts w:ascii="Times New Roman" w:eastAsia="Times New Roman" w:hAnsi="Times New Roman" w:cs="Times New Roman"/>
           <w:color w:val="2E74B5" w:themeColor="accent5" w:themeShade="BF"/>
-          <w:sz w:val="19"/>
-          <w:szCs w:val="19"/>
+          <w:sz w:val="20"/>
+          <w:szCs w:val="20"/>
           <w:lang w:eastAsia="en-IN"/>
         </w:rPr>
         <w:t xml:space="preserve"> model and fronted using </w:t>
@@ -2893,8 +3301,8 @@
           <w:b/>
           <w:bCs/>
           <w:color w:val="2E74B5" w:themeColor="accent5" w:themeShade="BF"/>
-          <w:sz w:val="19"/>
-          <w:szCs w:val="19"/>
+          <w:sz w:val="20"/>
+          <w:szCs w:val="20"/>
           <w:lang w:eastAsia="en-IN"/>
         </w:rPr>
         <w:t>Django</w:t>
@@ -2903,8 +3311,8 @@
         <w:rPr>
           <w:rFonts w:ascii="Times New Roman" w:eastAsia="Times New Roman" w:hAnsi="Times New Roman" w:cs="Times New Roman"/>
           <w:color w:val="2E74B5" w:themeColor="accent5" w:themeShade="BF"/>
-          <w:sz w:val="19"/>
-          <w:szCs w:val="19"/>
+          <w:sz w:val="20"/>
+          <w:szCs w:val="20"/>
           <w:lang w:eastAsia="en-IN"/>
         </w:rPr>
         <w:t xml:space="preserve"> framework. </w:t>
@@ -2913,8 +3321,8 @@
         <w:rPr>
           <w:rFonts w:ascii="Times New Roman" w:eastAsia="Times New Roman" w:hAnsi="Times New Roman" w:cs="Times New Roman"/>
           <w:color w:val="2E74B5" w:themeColor="accent5" w:themeShade="BF"/>
-          <w:sz w:val="19"/>
-          <w:szCs w:val="19"/>
+          <w:sz w:val="20"/>
+          <w:szCs w:val="20"/>
           <w:lang w:eastAsia="en-IN"/>
         </w:rPr>
         <w:sym w:font="Wingdings" w:char="F0E0"/>
@@ -2923,8 +3331,8 @@
         <w:rPr>
           <w:rFonts w:ascii="Times New Roman" w:eastAsia="Times New Roman" w:hAnsi="Times New Roman" w:cs="Times New Roman"/>
           <w:color w:val="2E74B5" w:themeColor="accent5" w:themeShade="BF"/>
-          <w:sz w:val="19"/>
-          <w:szCs w:val="19"/>
+          <w:sz w:val="20"/>
+          <w:szCs w:val="20"/>
           <w:lang w:eastAsia="en-IN"/>
         </w:rPr>
         <w:t xml:space="preserve"> </w:t>
@@ -2937,8 +3345,8 @@
             <w:b/>
             <w:bCs/>
             <w:color w:val="2E74B5" w:themeColor="accent5" w:themeShade="BF"/>
-            <w:sz w:val="19"/>
-            <w:szCs w:val="19"/>
+            <w:sz w:val="20"/>
+            <w:szCs w:val="20"/>
             <w:lang w:eastAsia="en-IN"/>
           </w:rPr>
           <w:t>Priceasy-The predictor</w:t>
@@ -2957,17 +3365,17 @@
         <w:rPr>
           <w:rFonts w:ascii="Times New Roman" w:eastAsia="Times New Roman" w:hAnsi="Times New Roman" w:cs="Times New Roman"/>
           <w:color w:val="2E74B5" w:themeColor="accent5" w:themeShade="BF"/>
-          <w:sz w:val="19"/>
-          <w:szCs w:val="19"/>
-          <w:lang w:eastAsia="en-IN"/>
-        </w:rPr>
-      </w:pPr>
-      <w:r>
-        <w:rPr>
-          <w:rFonts w:ascii="Times New Roman" w:eastAsia="Times New Roman" w:hAnsi="Times New Roman" w:cs="Times New Roman"/>
-          <w:color w:val="2E74B5" w:themeColor="accent5" w:themeShade="BF"/>
-          <w:sz w:val="19"/>
-          <w:szCs w:val="19"/>
+          <w:sz w:val="20"/>
+          <w:szCs w:val="20"/>
+          <w:lang w:eastAsia="en-IN"/>
+        </w:rPr>
+      </w:pPr>
+      <w:r>
+        <w:rPr>
+          <w:rFonts w:ascii="Times New Roman" w:eastAsia="Times New Roman" w:hAnsi="Times New Roman" w:cs="Times New Roman"/>
+          <w:color w:val="2E74B5" w:themeColor="accent5" w:themeShade="BF"/>
+          <w:sz w:val="20"/>
+          <w:szCs w:val="20"/>
           <w:lang w:eastAsia="en-IN"/>
         </w:rPr>
         <w:t xml:space="preserve">A web platform named "E-waste" using HTML, CSS, JS, PHP and </w:t>
@@ -2978,8 +3386,8 @@
         <w:rPr>
           <w:rFonts w:ascii="Times New Roman" w:eastAsia="Times New Roman" w:hAnsi="Times New Roman" w:cs="Times New Roman"/>
           <w:color w:val="2E74B5" w:themeColor="accent5" w:themeShade="BF"/>
-          <w:sz w:val="19"/>
-          <w:szCs w:val="19"/>
+          <w:sz w:val="20"/>
+          <w:szCs w:val="20"/>
           <w:lang w:eastAsia="en-IN"/>
         </w:rPr>
         <w:t>MySqli</w:t>
@@ -2989,8 +3397,8 @@
         <w:rPr>
           <w:rFonts w:ascii="Times New Roman" w:eastAsia="Times New Roman" w:hAnsi="Times New Roman" w:cs="Times New Roman"/>
           <w:color w:val="2E74B5" w:themeColor="accent5" w:themeShade="BF"/>
-          <w:sz w:val="19"/>
-          <w:szCs w:val="19"/>
+          <w:sz w:val="20"/>
+          <w:szCs w:val="20"/>
           <w:lang w:eastAsia="en-IN"/>
         </w:rPr>
         <w:t xml:space="preserve"> .</w:t>
@@ -3000,8 +3408,8 @@
         <w:rPr>
           <w:rFonts w:ascii="Times New Roman" w:eastAsia="Times New Roman" w:hAnsi="Times New Roman" w:cs="Times New Roman"/>
           <w:color w:val="2E74B5" w:themeColor="accent5" w:themeShade="BF"/>
-          <w:sz w:val="19"/>
-          <w:szCs w:val="19"/>
+          <w:sz w:val="20"/>
+          <w:szCs w:val="20"/>
           <w:lang w:eastAsia="en-IN"/>
         </w:rPr>
         <w:t xml:space="preserve"> </w:t>
@@ -3010,8 +3418,8 @@
         <w:rPr>
           <w:rFonts w:ascii="Times New Roman" w:eastAsia="Times New Roman" w:hAnsi="Times New Roman" w:cs="Times New Roman"/>
           <w:color w:val="2E74B5" w:themeColor="accent5" w:themeShade="BF"/>
-          <w:sz w:val="19"/>
-          <w:szCs w:val="19"/>
+          <w:sz w:val="20"/>
+          <w:szCs w:val="20"/>
           <w:lang w:eastAsia="en-IN"/>
         </w:rPr>
         <w:sym w:font="Wingdings" w:char="F0E0"/>
@@ -3020,8 +3428,8 @@
         <w:rPr>
           <w:rFonts w:ascii="Times New Roman" w:eastAsia="Times New Roman" w:hAnsi="Times New Roman" w:cs="Times New Roman"/>
           <w:color w:val="2E74B5" w:themeColor="accent5" w:themeShade="BF"/>
-          <w:sz w:val="19"/>
-          <w:szCs w:val="19"/>
+          <w:sz w:val="20"/>
+          <w:szCs w:val="20"/>
           <w:lang w:eastAsia="en-IN"/>
         </w:rPr>
         <w:t xml:space="preserve"> </w:t>
@@ -3034,8 +3442,8 @@
             <w:b/>
             <w:bCs/>
             <w:color w:val="2E74B5" w:themeColor="accent5" w:themeShade="BF"/>
-            <w:sz w:val="19"/>
-            <w:szCs w:val="19"/>
+            <w:sz w:val="20"/>
+            <w:szCs w:val="20"/>
             <w:lang w:eastAsia="en-IN"/>
           </w:rPr>
           <w:t>E-waste Portal</w:t>
@@ -3056,16 +3464,16 @@
           <w:b/>
           <w:bCs/>
           <w:color w:val="2E74B5" w:themeColor="accent5" w:themeShade="BF"/>
-          <w:sz w:val="19"/>
-          <w:szCs w:val="19"/>
-        </w:rPr>
-      </w:pPr>
-      <w:r>
-        <w:rPr>
-          <w:rFonts w:ascii="Times New Roman" w:eastAsia="Times New Roman" w:hAnsi="Times New Roman" w:cs="Times New Roman"/>
-          <w:color w:val="2E74B5" w:themeColor="accent5" w:themeShade="BF"/>
-          <w:sz w:val="19"/>
-          <w:szCs w:val="19"/>
+          <w:sz w:val="20"/>
+          <w:szCs w:val="20"/>
+        </w:rPr>
+      </w:pPr>
+      <w:r>
+        <w:rPr>
+          <w:rFonts w:ascii="Times New Roman" w:eastAsia="Times New Roman" w:hAnsi="Times New Roman" w:cs="Times New Roman"/>
+          <w:color w:val="2E74B5" w:themeColor="accent5" w:themeShade="BF"/>
+          <w:sz w:val="20"/>
+          <w:szCs w:val="20"/>
           <w:lang w:eastAsia="en-IN"/>
         </w:rPr>
         <w:t xml:space="preserve">Data visualization </w:t>
@@ -3076,8 +3484,8 @@
           <w:b/>
           <w:bCs/>
           <w:color w:val="2E74B5" w:themeColor="accent5" w:themeShade="BF"/>
-          <w:sz w:val="19"/>
-          <w:szCs w:val="19"/>
+          <w:sz w:val="20"/>
+          <w:szCs w:val="20"/>
           <w:lang w:eastAsia="en-IN"/>
         </w:rPr>
         <w:t>dashboard</w:t>
@@ -3086,8 +3494,8 @@
         <w:rPr>
           <w:rFonts w:ascii="Times New Roman" w:eastAsia="Times New Roman" w:hAnsi="Times New Roman" w:cs="Times New Roman"/>
           <w:color w:val="2E74B5" w:themeColor="accent5" w:themeShade="BF"/>
-          <w:sz w:val="19"/>
-          <w:szCs w:val="19"/>
+          <w:sz w:val="20"/>
+          <w:szCs w:val="20"/>
           <w:lang w:eastAsia="en-IN"/>
         </w:rPr>
         <w:t xml:space="preserve"> using HTML, JS and Fusion Charts. </w:t>
@@ -3096,8 +3504,8 @@
         <w:rPr>
           <w:rFonts w:ascii="Times New Roman" w:eastAsia="Times New Roman" w:hAnsi="Times New Roman" w:cs="Times New Roman"/>
           <w:color w:val="2E74B5" w:themeColor="accent5" w:themeShade="BF"/>
-          <w:sz w:val="19"/>
-          <w:szCs w:val="19"/>
+          <w:sz w:val="20"/>
+          <w:szCs w:val="20"/>
           <w:lang w:eastAsia="en-IN"/>
         </w:rPr>
         <w:sym w:font="Wingdings" w:char="F0E0"/>
@@ -3106,8 +3514,8 @@
         <w:rPr>
           <w:rFonts w:ascii="Times New Roman" w:eastAsia="Times New Roman" w:hAnsi="Times New Roman" w:cs="Times New Roman"/>
           <w:color w:val="2E74B5" w:themeColor="accent5" w:themeShade="BF"/>
-          <w:sz w:val="19"/>
-          <w:szCs w:val="19"/>
+          <w:sz w:val="20"/>
+          <w:szCs w:val="20"/>
           <w:lang w:eastAsia="en-IN"/>
         </w:rPr>
         <w:t xml:space="preserve"> </w:t>
@@ -3120,8 +3528,8 @@
             <w:b/>
             <w:bCs/>
             <w:color w:val="2E74B5" w:themeColor="accent5" w:themeShade="BF"/>
-            <w:sz w:val="19"/>
-            <w:szCs w:val="19"/>
+            <w:sz w:val="20"/>
+            <w:szCs w:val="20"/>
             <w:lang w:eastAsia="en-IN"/>
           </w:rPr>
           <w:t>Dashboard</w:t>
@@ -3133,8 +3541,8 @@
           <w:b/>
           <w:bCs/>
           <w:color w:val="2E74B5" w:themeColor="accent5" w:themeShade="BF"/>
-          <w:sz w:val="19"/>
-          <w:szCs w:val="19"/>
+          <w:sz w:val="20"/>
+          <w:szCs w:val="20"/>
           <w:lang w:eastAsia="en-IN"/>
         </w:rPr>
         <w:t xml:space="preserve"> || </w:t>
@@ -3147,8 +3555,8 @@
             <w:b/>
             <w:bCs/>
             <w:color w:val="2E74B5" w:themeColor="accent5" w:themeShade="BF"/>
-            <w:sz w:val="19"/>
-            <w:szCs w:val="19"/>
+            <w:sz w:val="20"/>
+            <w:szCs w:val="20"/>
             <w:lang w:eastAsia="en-IN"/>
           </w:rPr>
           <w:t>Other Visualisations Practice</w:t>
@@ -3160,8 +3568,8 @@
           <w:b/>
           <w:bCs/>
           <w:color w:val="2E74B5" w:themeColor="accent5" w:themeShade="BF"/>
-          <w:sz w:val="19"/>
-          <w:szCs w:val="19"/>
+          <w:sz w:val="20"/>
+          <w:szCs w:val="20"/>
           <w:lang w:eastAsia="en-IN"/>
         </w:rPr>
         <w:t xml:space="preserve"> </w:t>
@@ -3276,17 +3684,17 @@
         <w:rPr>
           <w:rFonts w:ascii="Times New Roman" w:eastAsia="Times New Roman" w:hAnsi="Times New Roman" w:cs="Times New Roman"/>
           <w:color w:val="2E74B5" w:themeColor="accent5" w:themeShade="BF"/>
-          <w:sz w:val="19"/>
-          <w:szCs w:val="19"/>
-          <w:lang w:eastAsia="en-IN"/>
-        </w:rPr>
-      </w:pPr>
-      <w:r>
-        <w:rPr>
-          <w:rFonts w:ascii="Times New Roman" w:eastAsia="Times New Roman" w:hAnsi="Times New Roman" w:cs="Times New Roman"/>
-          <w:color w:val="2E74B5" w:themeColor="accent5" w:themeShade="BF"/>
-          <w:sz w:val="19"/>
-          <w:szCs w:val="19"/>
+          <w:sz w:val="20"/>
+          <w:szCs w:val="20"/>
+          <w:lang w:eastAsia="en-IN"/>
+        </w:rPr>
+      </w:pPr>
+      <w:r>
+        <w:rPr>
+          <w:rFonts w:ascii="Times New Roman" w:eastAsia="Times New Roman" w:hAnsi="Times New Roman" w:cs="Times New Roman"/>
+          <w:color w:val="2E74B5" w:themeColor="accent5" w:themeShade="BF"/>
+          <w:sz w:val="20"/>
+          <w:szCs w:val="20"/>
           <w:lang w:eastAsia="en-IN"/>
         </w:rPr>
         <w:t xml:space="preserve">Qualified in GATE 2023 examination with </w:t>
@@ -3297,8 +3705,8 @@
           <w:b/>
           <w:bCs/>
           <w:color w:val="2E74B5" w:themeColor="accent5" w:themeShade="BF"/>
-          <w:sz w:val="19"/>
-          <w:szCs w:val="19"/>
+          <w:sz w:val="20"/>
+          <w:szCs w:val="20"/>
           <w:lang w:eastAsia="en-IN"/>
         </w:rPr>
         <w:t>35</w:t>
@@ -3307,8 +3715,8 @@
         <w:rPr>
           <w:rFonts w:ascii="Times New Roman" w:eastAsia="Times New Roman" w:hAnsi="Times New Roman" w:cs="Times New Roman"/>
           <w:color w:val="2E74B5" w:themeColor="accent5" w:themeShade="BF"/>
-          <w:sz w:val="19"/>
-          <w:szCs w:val="19"/>
+          <w:sz w:val="20"/>
+          <w:szCs w:val="20"/>
           <w:lang w:eastAsia="en-IN"/>
         </w:rPr>
         <w:t xml:space="preserve"> marks and </w:t>
@@ -3319,8 +3727,8 @@
           <w:b/>
           <w:bCs/>
           <w:color w:val="2E74B5" w:themeColor="accent5" w:themeShade="BF"/>
-          <w:sz w:val="19"/>
-          <w:szCs w:val="19"/>
+          <w:sz w:val="20"/>
+          <w:szCs w:val="20"/>
           <w:lang w:eastAsia="en-IN"/>
         </w:rPr>
         <w:t>378/1000</w:t>
@@ -3329,8 +3737,8 @@
         <w:rPr>
           <w:rFonts w:ascii="Times New Roman" w:eastAsia="Times New Roman" w:hAnsi="Times New Roman" w:cs="Times New Roman"/>
           <w:color w:val="2E74B5" w:themeColor="accent5" w:themeShade="BF"/>
-          <w:sz w:val="19"/>
-          <w:szCs w:val="19"/>
+          <w:sz w:val="20"/>
+          <w:szCs w:val="20"/>
           <w:lang w:eastAsia="en-IN"/>
         </w:rPr>
         <w:t xml:space="preserve"> gate score.</w:t>
@@ -3348,17 +3756,17 @@
         <w:rPr>
           <w:rFonts w:ascii="Times New Roman" w:eastAsia="Times New Roman" w:hAnsi="Times New Roman" w:cs="Times New Roman"/>
           <w:color w:val="2E74B5" w:themeColor="accent5" w:themeShade="BF"/>
-          <w:sz w:val="19"/>
-          <w:szCs w:val="19"/>
-          <w:lang w:eastAsia="en-IN"/>
-        </w:rPr>
-      </w:pPr>
-      <w:r>
-        <w:rPr>
-          <w:rFonts w:ascii="Times New Roman" w:eastAsia="Times New Roman" w:hAnsi="Times New Roman" w:cs="Times New Roman"/>
-          <w:color w:val="2E74B5" w:themeColor="accent5" w:themeShade="BF"/>
-          <w:sz w:val="19"/>
-          <w:szCs w:val="19"/>
+          <w:sz w:val="20"/>
+          <w:szCs w:val="20"/>
+          <w:lang w:eastAsia="en-IN"/>
+        </w:rPr>
+      </w:pPr>
+      <w:r>
+        <w:rPr>
+          <w:rFonts w:ascii="Times New Roman" w:eastAsia="Times New Roman" w:hAnsi="Times New Roman" w:cs="Times New Roman"/>
+          <w:color w:val="2E74B5" w:themeColor="accent5" w:themeShade="BF"/>
+          <w:sz w:val="20"/>
+          <w:szCs w:val="20"/>
           <w:lang w:eastAsia="en-IN"/>
         </w:rPr>
         <w:t xml:space="preserve">Qualified in the" </w:t>
@@ -3369,8 +3777,8 @@
           <w:b/>
           <w:bCs/>
           <w:color w:val="2E74B5" w:themeColor="accent5" w:themeShade="BF"/>
-          <w:sz w:val="19"/>
-          <w:szCs w:val="19"/>
+          <w:sz w:val="20"/>
+          <w:szCs w:val="20"/>
           <w:lang w:eastAsia="en-IN"/>
         </w:rPr>
         <w:t>Google Code Jam 2022</w:t>
@@ -3379,8 +3787,8 @@
         <w:rPr>
           <w:rFonts w:ascii="Times New Roman" w:eastAsia="Times New Roman" w:hAnsi="Times New Roman" w:cs="Times New Roman"/>
           <w:color w:val="2E74B5" w:themeColor="accent5" w:themeShade="BF"/>
-          <w:sz w:val="19"/>
-          <w:szCs w:val="19"/>
+          <w:sz w:val="20"/>
+          <w:szCs w:val="20"/>
           <w:lang w:eastAsia="en-IN"/>
         </w:rPr>
         <w:t xml:space="preserve">" with a </w:t>
@@ -3391,8 +3799,8 @@
           <w:b/>
           <w:bCs/>
           <w:color w:val="2E74B5" w:themeColor="accent5" w:themeShade="BF"/>
-          <w:sz w:val="19"/>
-          <w:szCs w:val="19"/>
+          <w:sz w:val="20"/>
+          <w:szCs w:val="20"/>
           <w:lang w:eastAsia="en-IN"/>
         </w:rPr>
         <w:t>5258</w:t>
@@ -3401,8 +3809,8 @@
         <w:rPr>
           <w:rFonts w:ascii="Times New Roman" w:eastAsia="Times New Roman" w:hAnsi="Times New Roman" w:cs="Times New Roman"/>
           <w:color w:val="2E74B5" w:themeColor="accent5" w:themeShade="BF"/>
-          <w:sz w:val="19"/>
-          <w:szCs w:val="19"/>
+          <w:sz w:val="20"/>
+          <w:szCs w:val="20"/>
           <w:lang w:eastAsia="en-IN"/>
         </w:rPr>
         <w:t xml:space="preserve"> rank and secured rank a </w:t>
@@ -3413,8 +3821,8 @@
           <w:b/>
           <w:bCs/>
           <w:color w:val="2E74B5" w:themeColor="accent5" w:themeShade="BF"/>
-          <w:sz w:val="19"/>
-          <w:szCs w:val="19"/>
+          <w:sz w:val="20"/>
+          <w:szCs w:val="20"/>
           <w:lang w:eastAsia="en-IN"/>
         </w:rPr>
         <w:t>9494</w:t>
@@ -3423,8 +3831,8 @@
         <w:rPr>
           <w:rFonts w:ascii="Times New Roman" w:eastAsia="Times New Roman" w:hAnsi="Times New Roman" w:cs="Times New Roman"/>
           <w:color w:val="2E74B5" w:themeColor="accent5" w:themeShade="BF"/>
-          <w:sz w:val="19"/>
-          <w:szCs w:val="19"/>
+          <w:sz w:val="20"/>
+          <w:szCs w:val="20"/>
           <w:lang w:eastAsia="en-IN"/>
         </w:rPr>
         <w:t xml:space="preserve"> in Round1B globally.</w:t>
@@ -3442,164 +3850,64 @@
         <w:rPr>
           <w:rFonts w:ascii="Times New Roman" w:eastAsia="Times New Roman" w:hAnsi="Times New Roman" w:cs="Times New Roman"/>
           <w:color w:val="2E74B5" w:themeColor="accent5" w:themeShade="BF"/>
-          <w:sz w:val="19"/>
-          <w:szCs w:val="19"/>
-          <w:lang w:eastAsia="en-IN"/>
-        </w:rPr>
-      </w:pPr>
-      <w:r>
-        <w:rPr>
-          <w:rFonts w:ascii="Times New Roman" w:eastAsia="Times New Roman" w:hAnsi="Times New Roman" w:cs="Times New Roman"/>
-          <w:color w:val="2E74B5" w:themeColor="accent5" w:themeShade="BF"/>
-          <w:sz w:val="19"/>
-          <w:szCs w:val="19"/>
-          <w:lang w:eastAsia="en-IN"/>
-        </w:rPr>
-        <w:t xml:space="preserve">Our team of five members has done Campaigning for college </w:t>
-      </w:r>
-      <w:proofErr w:type="spellStart"/>
-      <w:r>
-        <w:rPr>
-          <w:rFonts w:ascii="Times New Roman" w:eastAsia="Times New Roman" w:hAnsi="Times New Roman" w:cs="Times New Roman"/>
-          <w:color w:val="2E74B5" w:themeColor="accent5" w:themeShade="BF"/>
-          <w:sz w:val="19"/>
-          <w:szCs w:val="19"/>
-          <w:lang w:eastAsia="en-IN"/>
-        </w:rPr>
-        <w:t>techfest</w:t>
-      </w:r>
-      <w:proofErr w:type="spellEnd"/>
-      <w:r>
-        <w:rPr>
-          <w:rFonts w:ascii="Times New Roman" w:eastAsia="Times New Roman" w:hAnsi="Times New Roman" w:cs="Times New Roman"/>
-          <w:color w:val="2E74B5" w:themeColor="accent5" w:themeShade="BF"/>
-          <w:sz w:val="19"/>
-          <w:szCs w:val="19"/>
-          <w:lang w:eastAsia="en-IN"/>
-        </w:rPr>
-        <w:t xml:space="preserve"> "</w:t>
-      </w:r>
-      <w:r>
-        <w:rPr>
-          <w:rFonts w:ascii="Times New Roman" w:eastAsia="Times New Roman" w:hAnsi="Times New Roman" w:cs="Times New Roman"/>
-          <w:b/>
-          <w:bCs/>
-          <w:color w:val="2E74B5" w:themeColor="accent5" w:themeShade="BF"/>
-          <w:sz w:val="19"/>
-          <w:szCs w:val="19"/>
-          <w:lang w:eastAsia="en-IN"/>
-        </w:rPr>
-        <w:t>QUENCH 2020</w:t>
-      </w:r>
-      <w:r>
-        <w:rPr>
-          <w:rFonts w:ascii="Times New Roman" w:eastAsia="Times New Roman" w:hAnsi="Times New Roman" w:cs="Times New Roman"/>
-          <w:color w:val="2E74B5" w:themeColor="accent5" w:themeShade="BF"/>
-          <w:sz w:val="19"/>
-          <w:szCs w:val="19"/>
-          <w:lang w:eastAsia="en-IN"/>
-        </w:rPr>
-        <w:t>" with the highest number of registrations (</w:t>
-      </w:r>
-      <w:r>
-        <w:rPr>
-          <w:rFonts w:ascii="Times New Roman" w:eastAsia="Times New Roman" w:hAnsi="Times New Roman" w:cs="Times New Roman"/>
-          <w:b/>
-          <w:bCs/>
-          <w:color w:val="2E74B5" w:themeColor="accent5" w:themeShade="BF"/>
-          <w:sz w:val="19"/>
-          <w:szCs w:val="19"/>
-          <w:lang w:eastAsia="en-IN"/>
-        </w:rPr>
-        <w:t>around 300</w:t>
-      </w:r>
-      <w:proofErr w:type="gramStart"/>
-      <w:r>
-        <w:rPr>
-          <w:rFonts w:ascii="Times New Roman" w:eastAsia="Times New Roman" w:hAnsi="Times New Roman" w:cs="Times New Roman"/>
-          <w:color w:val="2E74B5" w:themeColor="accent5" w:themeShade="BF"/>
-          <w:sz w:val="19"/>
-          <w:szCs w:val="19"/>
-          <w:lang w:eastAsia="en-IN"/>
-        </w:rPr>
-        <w:t>) .</w:t>
-      </w:r>
-      <w:proofErr w:type="gramEnd"/>
-      <w:r>
-        <w:rPr>
-          <w:rFonts w:ascii="Times New Roman" w:eastAsia="Times New Roman" w:hAnsi="Times New Roman" w:cs="Times New Roman"/>
-          <w:color w:val="2E74B5" w:themeColor="accent5" w:themeShade="BF"/>
-          <w:sz w:val="19"/>
-          <w:szCs w:val="19"/>
-          <w:lang w:eastAsia="en-IN"/>
-        </w:rPr>
-        <w:t xml:space="preserve"> Reached till district level in "</w:t>
-      </w:r>
-      <w:r>
-        <w:rPr>
-          <w:rFonts w:ascii="Times New Roman" w:eastAsia="Times New Roman" w:hAnsi="Times New Roman" w:cs="Times New Roman"/>
-          <w:b/>
-          <w:bCs/>
-          <w:color w:val="2E74B5" w:themeColor="accent5" w:themeShade="BF"/>
-          <w:sz w:val="19"/>
-          <w:szCs w:val="19"/>
-          <w:lang w:eastAsia="en-IN"/>
-        </w:rPr>
-        <w:t>YUVA PRATIBHA SODH</w:t>
-      </w:r>
-      <w:r>
-        <w:rPr>
-          <w:rFonts w:ascii="Times New Roman" w:eastAsia="Times New Roman" w:hAnsi="Times New Roman" w:cs="Times New Roman"/>
-          <w:color w:val="2E74B5" w:themeColor="accent5" w:themeShade="BF"/>
-          <w:sz w:val="19"/>
-          <w:szCs w:val="19"/>
-          <w:lang w:eastAsia="en-IN"/>
-        </w:rPr>
-        <w:t xml:space="preserve">" program in </w:t>
-      </w:r>
-      <w:r>
-        <w:rPr>
-          <w:rFonts w:ascii="Times New Roman" w:eastAsia="Times New Roman" w:hAnsi="Times New Roman" w:cs="Times New Roman"/>
-          <w:b/>
-          <w:bCs/>
-          <w:color w:val="2E74B5" w:themeColor="accent5" w:themeShade="BF"/>
-          <w:sz w:val="19"/>
-          <w:szCs w:val="19"/>
-          <w:lang w:eastAsia="en-IN"/>
-        </w:rPr>
-        <w:t xml:space="preserve">elocution </w:t>
-      </w:r>
-      <w:r>
-        <w:rPr>
-          <w:rFonts w:ascii="Times New Roman" w:eastAsia="Times New Roman" w:hAnsi="Times New Roman" w:cs="Times New Roman"/>
-          <w:color w:val="2E74B5" w:themeColor="accent5" w:themeShade="BF"/>
-          <w:sz w:val="19"/>
-          <w:szCs w:val="19"/>
-          <w:lang w:eastAsia="en-IN"/>
-        </w:rPr>
-        <w:t xml:space="preserve">as well as in </w:t>
-      </w:r>
-      <w:r>
-        <w:rPr>
-          <w:rFonts w:ascii="Times New Roman" w:eastAsia="Times New Roman" w:hAnsi="Times New Roman" w:cs="Times New Roman"/>
-          <w:b/>
-          <w:bCs/>
-          <w:color w:val="2E74B5" w:themeColor="accent5" w:themeShade="BF"/>
-          <w:sz w:val="19"/>
-          <w:szCs w:val="19"/>
-          <w:lang w:eastAsia="en-IN"/>
-        </w:rPr>
-        <w:t>essay writing</w:t>
-      </w:r>
-      <w:r>
-        <w:rPr>
-          <w:rFonts w:ascii="Times New Roman" w:eastAsia="Times New Roman" w:hAnsi="Times New Roman" w:cs="Times New Roman"/>
-          <w:color w:val="2E74B5" w:themeColor="accent5" w:themeShade="BF"/>
-          <w:sz w:val="19"/>
-          <w:szCs w:val="19"/>
-          <w:lang w:eastAsia="en-IN"/>
-        </w:rPr>
-        <w:t>.</w:t>
+          <w:sz w:val="20"/>
+          <w:szCs w:val="20"/>
+          <w:lang w:eastAsia="en-IN"/>
+        </w:rPr>
+      </w:pPr>
+      <w:r>
+        <w:rPr>
+          <w:rFonts w:ascii="Times New Roman" w:eastAsia="Times New Roman" w:hAnsi="Times New Roman" w:cs="Times New Roman"/>
+          <w:color w:val="2E74B5" w:themeColor="accent5" w:themeShade="BF"/>
+          <w:sz w:val="20"/>
+          <w:szCs w:val="20"/>
+          <w:lang w:eastAsia="en-IN"/>
+        </w:rPr>
+        <w:t>Worked as a volunteer and presenter in "</w:t>
+      </w:r>
+      <w:r>
+        <w:rPr>
+          <w:rFonts w:ascii="Times New Roman" w:eastAsia="Times New Roman" w:hAnsi="Times New Roman" w:cs="Times New Roman"/>
+          <w:b/>
+          <w:bCs/>
+          <w:color w:val="2E74B5" w:themeColor="accent5" w:themeShade="BF"/>
+          <w:sz w:val="20"/>
+          <w:szCs w:val="20"/>
+          <w:lang w:eastAsia="en-IN"/>
+        </w:rPr>
+        <w:t>Cyber Safety and Security Awareness Week</w:t>
+      </w:r>
+      <w:r>
+        <w:rPr>
+          <w:rFonts w:ascii="Times New Roman" w:eastAsia="Times New Roman" w:hAnsi="Times New Roman" w:cs="Times New Roman"/>
+          <w:color w:val="2E74B5" w:themeColor="accent5" w:themeShade="BF"/>
+          <w:sz w:val="20"/>
+          <w:szCs w:val="20"/>
+          <w:lang w:eastAsia="en-IN"/>
+        </w:rPr>
+        <w:t xml:space="preserve">" organized under the collaboration of GTU, ISEA, Cyber-Dost and C-DAC. Taken </w:t>
+      </w:r>
+      <w:r>
+        <w:rPr>
+          <w:rFonts w:ascii="Times New Roman" w:eastAsia="Times New Roman" w:hAnsi="Times New Roman" w:cs="Times New Roman"/>
+          <w:b/>
+          <w:bCs/>
+          <w:color w:val="2E74B5" w:themeColor="accent5" w:themeShade="BF"/>
+          <w:sz w:val="20"/>
+          <w:szCs w:val="20"/>
+          <w:lang w:eastAsia="en-IN"/>
+        </w:rPr>
+        <w:t>workshop</w:t>
+      </w:r>
+      <w:r>
+        <w:rPr>
+          <w:rFonts w:ascii="Times New Roman" w:eastAsia="Times New Roman" w:hAnsi="Times New Roman" w:cs="Times New Roman"/>
+          <w:color w:val="2E74B5" w:themeColor="accent5" w:themeShade="BF"/>
+          <w:sz w:val="20"/>
+          <w:szCs w:val="20"/>
+          <w:lang w:eastAsia="en-IN"/>
+        </w:rPr>
+        <w:t xml:space="preserve"> under that program at "S.M.T. S R Mehta ARTS &amp; COMMERCE College". </w:t>
       </w:r>
     </w:p>
     <w:p>
@@ -3614,64 +3922,42 @@
         <w:rPr>
           <w:rFonts w:ascii="Times New Roman" w:eastAsia="Times New Roman" w:hAnsi="Times New Roman" w:cs="Times New Roman"/>
           <w:color w:val="2E74B5" w:themeColor="accent5" w:themeShade="BF"/>
-          <w:sz w:val="19"/>
-          <w:szCs w:val="19"/>
-          <w:lang w:eastAsia="en-IN"/>
-        </w:rPr>
-      </w:pPr>
-      <w:r>
-        <w:rPr>
-          <w:rFonts w:ascii="Times New Roman" w:eastAsia="Times New Roman" w:hAnsi="Times New Roman" w:cs="Times New Roman"/>
-          <w:color w:val="2E74B5" w:themeColor="accent5" w:themeShade="BF"/>
-          <w:sz w:val="19"/>
-          <w:szCs w:val="19"/>
-          <w:lang w:eastAsia="en-IN"/>
-        </w:rPr>
-        <w:t>Worked as a volunteer and presenter in "</w:t>
-      </w:r>
-      <w:r>
-        <w:rPr>
-          <w:rFonts w:ascii="Times New Roman" w:eastAsia="Times New Roman" w:hAnsi="Times New Roman" w:cs="Times New Roman"/>
-          <w:b/>
-          <w:bCs/>
-          <w:color w:val="2E74B5" w:themeColor="accent5" w:themeShade="BF"/>
-          <w:sz w:val="19"/>
-          <w:szCs w:val="19"/>
-          <w:lang w:eastAsia="en-IN"/>
-        </w:rPr>
-        <w:t>Cyber Safety and Security Awareness Week</w:t>
-      </w:r>
-      <w:r>
-        <w:rPr>
-          <w:rFonts w:ascii="Times New Roman" w:eastAsia="Times New Roman" w:hAnsi="Times New Roman" w:cs="Times New Roman"/>
-          <w:color w:val="2E74B5" w:themeColor="accent5" w:themeShade="BF"/>
-          <w:sz w:val="19"/>
-          <w:szCs w:val="19"/>
-          <w:lang w:eastAsia="en-IN"/>
-        </w:rPr>
-        <w:t xml:space="preserve">" organized under the collaboration of GTU, ISEA, Cyber-Dost and C-DAC. Taken </w:t>
-      </w:r>
-      <w:r>
-        <w:rPr>
-          <w:rFonts w:ascii="Times New Roman" w:eastAsia="Times New Roman" w:hAnsi="Times New Roman" w:cs="Times New Roman"/>
-          <w:b/>
-          <w:bCs/>
-          <w:color w:val="2E74B5" w:themeColor="accent5" w:themeShade="BF"/>
-          <w:sz w:val="19"/>
-          <w:szCs w:val="19"/>
-          <w:lang w:eastAsia="en-IN"/>
-        </w:rPr>
-        <w:t>workshop</w:t>
-      </w:r>
-      <w:r>
-        <w:rPr>
-          <w:rFonts w:ascii="Times New Roman" w:eastAsia="Times New Roman" w:hAnsi="Times New Roman" w:cs="Times New Roman"/>
-          <w:color w:val="2E74B5" w:themeColor="accent5" w:themeShade="BF"/>
-          <w:sz w:val="19"/>
-          <w:szCs w:val="19"/>
-          <w:lang w:eastAsia="en-IN"/>
-        </w:rPr>
-        <w:t xml:space="preserve"> under that program at "S.M.T. S R Mehta ARTS &amp; COMMERCE College". </w:t>
+          <w:sz w:val="20"/>
+          <w:szCs w:val="20"/>
+          <w:lang w:eastAsia="en-IN"/>
+        </w:rPr>
+      </w:pPr>
+      <w:r>
+        <w:rPr>
+          <w:rFonts w:ascii="Times New Roman" w:eastAsia="Times New Roman" w:hAnsi="Times New Roman" w:cs="Times New Roman"/>
+          <w:color w:val="2E74B5" w:themeColor="accent5" w:themeShade="BF"/>
+          <w:sz w:val="20"/>
+          <w:szCs w:val="20"/>
+          <w:lang w:eastAsia="en-IN"/>
+        </w:rPr>
+        <w:t xml:space="preserve">Have been participating as well as managing various type of events and meetings in </w:t>
+      </w:r>
+      <w:r>
+        <w:rPr>
+          <w:rFonts w:ascii="Times New Roman" w:eastAsia="Times New Roman" w:hAnsi="Times New Roman" w:cs="Times New Roman"/>
+          <w:b/>
+          <w:bCs/>
+          <w:color w:val="2E74B5" w:themeColor="accent5" w:themeShade="BF"/>
+          <w:sz w:val="20"/>
+          <w:szCs w:val="20"/>
+          <w:lang w:eastAsia="en-IN"/>
+        </w:rPr>
+        <w:t>BAPS</w:t>
+      </w:r>
+      <w:r>
+        <w:rPr>
+          <w:rFonts w:ascii="Times New Roman" w:eastAsia="Times New Roman" w:hAnsi="Times New Roman" w:cs="Times New Roman"/>
+          <w:color w:val="2E74B5" w:themeColor="accent5" w:themeShade="BF"/>
+          <w:sz w:val="20"/>
+          <w:szCs w:val="20"/>
+          <w:lang w:eastAsia="en-IN"/>
+        </w:rPr>
+        <w:t xml:space="preserve"> organization. </w:t>
       </w:r>
     </w:p>
     <w:p>
@@ -3686,42 +3972,64 @@
         <w:rPr>
           <w:rFonts w:ascii="Times New Roman" w:eastAsia="Times New Roman" w:hAnsi="Times New Roman" w:cs="Times New Roman"/>
           <w:color w:val="2E74B5" w:themeColor="accent5" w:themeShade="BF"/>
-          <w:sz w:val="19"/>
-          <w:szCs w:val="19"/>
-          <w:lang w:eastAsia="en-IN"/>
-        </w:rPr>
-      </w:pPr>
-      <w:r>
-        <w:rPr>
-          <w:rFonts w:ascii="Times New Roman" w:eastAsia="Times New Roman" w:hAnsi="Times New Roman" w:cs="Times New Roman"/>
-          <w:color w:val="2E74B5" w:themeColor="accent5" w:themeShade="BF"/>
-          <w:sz w:val="19"/>
-          <w:szCs w:val="19"/>
-          <w:lang w:eastAsia="en-IN"/>
-        </w:rPr>
-        <w:t xml:space="preserve">Have been participating as well as managing various type of events and meetings in </w:t>
-      </w:r>
-      <w:r>
-        <w:rPr>
-          <w:rFonts w:ascii="Times New Roman" w:eastAsia="Times New Roman" w:hAnsi="Times New Roman" w:cs="Times New Roman"/>
-          <w:b/>
-          <w:bCs/>
-          <w:color w:val="2E74B5" w:themeColor="accent5" w:themeShade="BF"/>
-          <w:sz w:val="19"/>
-          <w:szCs w:val="19"/>
-          <w:lang w:eastAsia="en-IN"/>
-        </w:rPr>
-        <w:t>BAPS</w:t>
-      </w:r>
-      <w:r>
-        <w:rPr>
-          <w:rFonts w:ascii="Times New Roman" w:eastAsia="Times New Roman" w:hAnsi="Times New Roman" w:cs="Times New Roman"/>
-          <w:color w:val="2E74B5" w:themeColor="accent5" w:themeShade="BF"/>
-          <w:sz w:val="19"/>
-          <w:szCs w:val="19"/>
-          <w:lang w:eastAsia="en-IN"/>
-        </w:rPr>
-        <w:t xml:space="preserve"> organization. </w:t>
+          <w:sz w:val="20"/>
+          <w:szCs w:val="20"/>
+          <w:lang w:eastAsia="en-IN"/>
+        </w:rPr>
+      </w:pPr>
+      <w:r>
+        <w:rPr>
+          <w:rFonts w:ascii="Times New Roman" w:eastAsia="Times New Roman" w:hAnsi="Times New Roman" w:cs="Times New Roman"/>
+          <w:color w:val="2E74B5" w:themeColor="accent5" w:themeShade="BF"/>
+          <w:sz w:val="20"/>
+          <w:szCs w:val="20"/>
+          <w:lang w:eastAsia="en-IN"/>
+        </w:rPr>
+        <w:t xml:space="preserve">Got </w:t>
+      </w:r>
+      <w:r>
+        <w:rPr>
+          <w:rFonts w:ascii="Times New Roman" w:eastAsia="Times New Roman" w:hAnsi="Times New Roman" w:cs="Times New Roman"/>
+          <w:b/>
+          <w:bCs/>
+          <w:color w:val="2E74B5" w:themeColor="accent5" w:themeShade="BF"/>
+          <w:sz w:val="20"/>
+          <w:szCs w:val="20"/>
+          <w:lang w:eastAsia="en-IN"/>
+        </w:rPr>
+        <w:t>95.79</w:t>
+      </w:r>
+      <w:r>
+        <w:rPr>
+          <w:rFonts w:ascii="Times New Roman" w:eastAsia="Times New Roman" w:hAnsi="Times New Roman" w:cs="Times New Roman"/>
+          <w:color w:val="2E74B5" w:themeColor="accent5" w:themeShade="BF"/>
+          <w:sz w:val="20"/>
+          <w:szCs w:val="20"/>
+          <w:lang w:eastAsia="en-IN"/>
+        </w:rPr>
+        <w:t xml:space="preserve"> PR in GUJCET and </w:t>
+      </w:r>
+      <w:r>
+        <w:rPr>
+          <w:rFonts w:ascii="Times New Roman" w:eastAsia="Times New Roman" w:hAnsi="Times New Roman" w:cs="Times New Roman"/>
+          <w:b/>
+          <w:bCs/>
+          <w:color w:val="2E74B5" w:themeColor="accent5" w:themeShade="BF"/>
+          <w:sz w:val="20"/>
+          <w:szCs w:val="20"/>
+          <w:lang w:eastAsia="en-IN"/>
+        </w:rPr>
+        <w:t>92.33...</w:t>
+      </w:r>
+      <w:r>
+        <w:rPr>
+          <w:rFonts w:ascii="Times New Roman" w:eastAsia="Times New Roman" w:hAnsi="Times New Roman" w:cs="Times New Roman"/>
+          <w:color w:val="2E74B5" w:themeColor="accent5" w:themeShade="BF"/>
+          <w:sz w:val="20"/>
+          <w:szCs w:val="20"/>
+          <w:lang w:eastAsia="en-IN"/>
+        </w:rPr>
+        <w:t xml:space="preserve"> PR in JEE-Mains. </w:t>
       </w:r>
     </w:p>
     <w:p>
@@ -3736,80 +4044,8 @@
         <w:rPr>
           <w:rFonts w:ascii="Times New Roman" w:eastAsia="Times New Roman" w:hAnsi="Times New Roman" w:cs="Times New Roman"/>
           <w:color w:val="2E74B5" w:themeColor="accent5" w:themeShade="BF"/>
-          <w:sz w:val="19"/>
-          <w:szCs w:val="19"/>
-          <w:lang w:eastAsia="en-IN"/>
-        </w:rPr>
-      </w:pPr>
-      <w:r>
-        <w:rPr>
-          <w:rFonts w:ascii="Times New Roman" w:eastAsia="Times New Roman" w:hAnsi="Times New Roman" w:cs="Times New Roman"/>
-          <w:color w:val="2E74B5" w:themeColor="accent5" w:themeShade="BF"/>
-          <w:sz w:val="19"/>
-          <w:szCs w:val="19"/>
-          <w:lang w:eastAsia="en-IN"/>
-        </w:rPr>
-        <w:t xml:space="preserve">Got </w:t>
-      </w:r>
-      <w:r>
-        <w:rPr>
-          <w:rFonts w:ascii="Times New Roman" w:eastAsia="Times New Roman" w:hAnsi="Times New Roman" w:cs="Times New Roman"/>
-          <w:b/>
-          <w:bCs/>
-          <w:color w:val="2E74B5" w:themeColor="accent5" w:themeShade="BF"/>
-          <w:sz w:val="19"/>
-          <w:szCs w:val="19"/>
-          <w:lang w:eastAsia="en-IN"/>
-        </w:rPr>
-        <w:t>95.79</w:t>
-      </w:r>
-      <w:r>
-        <w:rPr>
-          <w:rFonts w:ascii="Times New Roman" w:eastAsia="Times New Roman" w:hAnsi="Times New Roman" w:cs="Times New Roman"/>
-          <w:color w:val="2E74B5" w:themeColor="accent5" w:themeShade="BF"/>
-          <w:sz w:val="19"/>
-          <w:szCs w:val="19"/>
-          <w:lang w:eastAsia="en-IN"/>
-        </w:rPr>
-        <w:t xml:space="preserve"> PR in GUJCET and </w:t>
-      </w:r>
-      <w:r>
-        <w:rPr>
-          <w:rFonts w:ascii="Times New Roman" w:eastAsia="Times New Roman" w:hAnsi="Times New Roman" w:cs="Times New Roman"/>
-          <w:b/>
-          <w:bCs/>
-          <w:color w:val="2E74B5" w:themeColor="accent5" w:themeShade="BF"/>
-          <w:sz w:val="19"/>
-          <w:szCs w:val="19"/>
-          <w:lang w:eastAsia="en-IN"/>
-        </w:rPr>
-        <w:t>92.33...</w:t>
-      </w:r>
-      <w:r>
-        <w:rPr>
-          <w:rFonts w:ascii="Times New Roman" w:eastAsia="Times New Roman" w:hAnsi="Times New Roman" w:cs="Times New Roman"/>
-          <w:color w:val="2E74B5" w:themeColor="accent5" w:themeShade="BF"/>
-          <w:sz w:val="19"/>
-          <w:szCs w:val="19"/>
-          <w:lang w:eastAsia="en-IN"/>
-        </w:rPr>
-        <w:t xml:space="preserve"> PR in JEE-Mains. </w:t>
-      </w:r>
-    </w:p>
-    <w:p>
-      <w:pPr>
-        <w:pStyle w:val="ListParagraph"/>
-        <w:numPr>
-          <w:ilvl w:val="0"/>
-          <w:numId w:val="7"/>
-        </w:numPr>
-        <w:spacing w:after="0" w:line="276" w:lineRule="auto"/>
-        <w:ind w:left="567" w:hanging="283"/>
-        <w:rPr>
-          <w:rFonts w:ascii="Times New Roman" w:eastAsia="Times New Roman" w:hAnsi="Times New Roman" w:cs="Times New Roman"/>
-          <w:color w:val="2E74B5" w:themeColor="accent5" w:themeShade="BF"/>
-          <w:sz w:val="19"/>
-          <w:szCs w:val="19"/>
+          <w:sz w:val="20"/>
+          <w:szCs w:val="20"/>
           <w:lang w:eastAsia="en-IN"/>
         </w:rPr>
       </w:pPr>
@@ -3818,8 +4054,8 @@
         <w:rPr>
           <w:rFonts w:ascii="Times New Roman" w:eastAsia="Times New Roman" w:hAnsi="Times New Roman" w:cs="Times New Roman"/>
           <w:color w:val="2E74B5" w:themeColor="accent5" w:themeShade="BF"/>
-          <w:sz w:val="19"/>
-          <w:szCs w:val="19"/>
+          <w:sz w:val="20"/>
+          <w:szCs w:val="20"/>
           <w:lang w:eastAsia="en-IN"/>
         </w:rPr>
         <w:t>Hobbies :</w:t>
@@ -3829,8 +4065,8 @@
         <w:rPr>
           <w:rFonts w:ascii="Times New Roman" w:eastAsia="Times New Roman" w:hAnsi="Times New Roman" w:cs="Times New Roman"/>
           <w:color w:val="2E74B5" w:themeColor="accent5" w:themeShade="BF"/>
-          <w:sz w:val="19"/>
-          <w:szCs w:val="19"/>
+          <w:sz w:val="20"/>
+          <w:szCs w:val="20"/>
           <w:lang w:eastAsia="en-IN"/>
         </w:rPr>
         <w:t xml:space="preserve"> playing </w:t>
@@ -3841,8 +4077,8 @@
           <w:b/>
           <w:bCs/>
           <w:color w:val="2E74B5" w:themeColor="accent5" w:themeShade="BF"/>
-          <w:sz w:val="19"/>
-          <w:szCs w:val="19"/>
+          <w:sz w:val="20"/>
+          <w:szCs w:val="20"/>
           <w:lang w:eastAsia="en-IN"/>
         </w:rPr>
         <w:t>chess</w:t>
@@ -3851,8 +4087,8 @@
         <w:rPr>
           <w:rFonts w:ascii="Times New Roman" w:eastAsia="Times New Roman" w:hAnsi="Times New Roman" w:cs="Times New Roman"/>
           <w:color w:val="2E74B5" w:themeColor="accent5" w:themeShade="BF"/>
-          <w:sz w:val="19"/>
-          <w:szCs w:val="19"/>
+          <w:sz w:val="20"/>
+          <w:szCs w:val="20"/>
           <w:lang w:eastAsia="en-IN"/>
         </w:rPr>
         <w:t xml:space="preserve"> &amp; cricket, various type of strategy making activities, writing, mentoring, teaching.  </w:t>

</xml_diff>

<commit_message>
Angular and web api added
</commit_message>
<xml_diff>
--- a/Jay Modi2.docx
+++ b/Jay Modi2.docx
@@ -1,6 +1,6 @@
 
 <file path=word/document.xml><?xml version="1.0" encoding="utf-8"?>
-<w:document xmlns:wpc="http://schemas.microsoft.com/office/word/2010/wordprocessingCanvas" xmlns:cx="http://schemas.microsoft.com/office/drawing/2014/chartex" xmlns:cx1="http://schemas.microsoft.com/office/drawing/2015/9/8/chartex" xmlns:cx2="http://schemas.microsoft.com/office/drawing/2015/10/21/chartex" xmlns:cx3="http://schemas.microsoft.com/office/drawing/2016/5/9/chartex" xmlns:cx4="http://schemas.microsoft.com/office/drawing/2016/5/10/chartex" xmlns:cx5="http://schemas.microsoft.com/office/drawing/2016/5/11/chartex" xmlns:cx6="http://schemas.microsoft.com/office/drawing/2016/5/12/chartex" xmlns:cx7="http://schemas.microsoft.com/office/drawing/2016/5/13/chartex" xmlns:cx8="http://schemas.microsoft.com/office/drawing/2016/5/14/chartex" xmlns:mc="http://schemas.openxmlformats.org/markup-compatibility/2006" xmlns:aink="http://schemas.microsoft.com/office/drawing/2016/ink" xmlns:am3d="http://schemas.microsoft.com/office/drawing/2017/model3d" xmlns:o="urn:schemas-microsoft-com:office:office" xmlns:oel="http://schemas.microsoft.com/office/2019/extlst" xmlns:r="http://schemas.openxmlformats.org/officeDocument/2006/relationships" xmlns:m="http://schemas.openxmlformats.org/officeDocument/2006/math" xmlns:v="urn:schemas-microsoft-com:vml" xmlns:wp14="http://schemas.microsoft.com/office/word/2010/wordprocessingDrawing" xmlns:wp="http://schemas.openxmlformats.org/drawingml/2006/wordprocessingDrawing" xmlns:w10="urn:schemas-microsoft-com:office:word" xmlns:w="http://schemas.openxmlformats.org/wordprocessingml/2006/main" xmlns:w14="http://schemas.microsoft.com/office/word/2010/wordml" xmlns:w15="http://schemas.microsoft.com/office/word/2012/wordml" xmlns:w16cex="http://schemas.microsoft.com/office/word/2018/wordml/cex" xmlns:w16cid="http://schemas.microsoft.com/office/word/2016/wordml/cid" xmlns:w16="http://schemas.microsoft.com/office/word/2018/wordml" xmlns:w16sdtdh="http://schemas.microsoft.com/office/word/2020/wordml/sdtdatahash" xmlns:w16se="http://schemas.microsoft.com/office/word/2015/wordml/symex" xmlns:wpg="http://schemas.microsoft.com/office/word/2010/wordprocessingGroup" xmlns:wpi="http://schemas.microsoft.com/office/word/2010/wordprocessingInk" xmlns:wne="http://schemas.microsoft.com/office/word/2006/wordml" xmlns:wps="http://schemas.microsoft.com/office/word/2010/wordprocessingShape" mc:Ignorable="w14 w15 w16se w16cid w16 w16cex w16sdtdh wp14">
+<w:document xmlns:wpc="http://schemas.microsoft.com/office/word/2010/wordprocessingCanvas" xmlns:cx="http://schemas.microsoft.com/office/drawing/2014/chartex" xmlns:cx1="http://schemas.microsoft.com/office/drawing/2015/9/8/chartex" xmlns:cx2="http://schemas.microsoft.com/office/drawing/2015/10/21/chartex" xmlns:cx3="http://schemas.microsoft.com/office/drawing/2016/5/9/chartex" xmlns:cx4="http://schemas.microsoft.com/office/drawing/2016/5/10/chartex" xmlns:cx5="http://schemas.microsoft.com/office/drawing/2016/5/11/chartex" xmlns:cx6="http://schemas.microsoft.com/office/drawing/2016/5/12/chartex" xmlns:cx7="http://schemas.microsoft.com/office/drawing/2016/5/13/chartex" xmlns:cx8="http://schemas.microsoft.com/office/drawing/2016/5/14/chartex" xmlns:mc="http://schemas.openxmlformats.org/markup-compatibility/2006" xmlns:aink="http://schemas.microsoft.com/office/drawing/2016/ink" xmlns:am3d="http://schemas.microsoft.com/office/drawing/2017/model3d" xmlns:o="urn:schemas-microsoft-com:office:office" xmlns:oel="http://schemas.microsoft.com/office/2019/extlst" xmlns:r="http://schemas.openxmlformats.org/officeDocument/2006/relationships" xmlns:m="http://schemas.openxmlformats.org/officeDocument/2006/math" xmlns:v="urn:schemas-microsoft-com:vml" xmlns:wp14="http://schemas.microsoft.com/office/word/2010/wordprocessingDrawing" xmlns:wp="http://schemas.openxmlformats.org/drawingml/2006/wordprocessingDrawing" xmlns:w10="urn:schemas-microsoft-com:office:word" xmlns:w="http://schemas.openxmlformats.org/wordprocessingml/2006/main" xmlns:w14="http://schemas.microsoft.com/office/word/2010/wordml" xmlns:w15="http://schemas.microsoft.com/office/word/2012/wordml" xmlns:w16cex="http://schemas.microsoft.com/office/word/2018/wordml/cex" xmlns:w16cid="http://schemas.microsoft.com/office/word/2016/wordml/cid" xmlns:w16="http://schemas.microsoft.com/office/word/2018/wordml" xmlns:w16du="http://schemas.microsoft.com/office/word/2023/wordml/word16du" xmlns:w16sdtdh="http://schemas.microsoft.com/office/word/2020/wordml/sdtdatahash" xmlns:w16se="http://schemas.microsoft.com/office/word/2015/wordml/symex" xmlns:wpg="http://schemas.microsoft.com/office/word/2010/wordprocessingGroup" xmlns:wpi="http://schemas.microsoft.com/office/word/2010/wordprocessingInk" xmlns:wne="http://schemas.microsoft.com/office/word/2006/wordml" xmlns:wps="http://schemas.microsoft.com/office/word/2010/wordprocessingShape" mc:Ignorable="w14 w15 w16se w16cid w16 w16cex w16sdtdh wp14">
   <w:body>
     <w:p>
       <w:pPr>
@@ -76,19 +76,7 @@
           <w:rPr>
             <w:rStyle w:val="Hyperlink"/>
           </w:rPr>
-          <w:t>Linke</w:t>
-        </w:r>
-        <w:r>
-          <w:rPr>
-            <w:rStyle w:val="Hyperlink"/>
-          </w:rPr>
-          <w:t>d</w:t>
-        </w:r>
-        <w:r>
-          <w:rPr>
-            <w:rStyle w:val="Hyperlink"/>
-          </w:rPr>
-          <w:t>In</w:t>
+          <w:t>LinkedIn</w:t>
         </w:r>
       </w:hyperlink>
       <w:r>
@@ -485,33 +473,7 @@
           <w:szCs w:val="24"/>
           <w:lang w:eastAsia="en-IN"/>
         </w:rPr>
-        <w:t xml:space="preserve">ment Engineering </w:t>
-      </w:r>
-      <w:proofErr w:type="gramStart"/>
-      <w:r>
-        <w:rPr>
-          <w:rFonts w:ascii="Times New Roman" w:eastAsia="Times New Roman" w:hAnsi="Times New Roman" w:cs="Times New Roman"/>
-          <w:b/>
-          <w:bCs/>
-          <w:color w:val="2E74B5" w:themeColor="accent5" w:themeShade="BF"/>
-          <w:sz w:val="24"/>
-          <w:szCs w:val="24"/>
-          <w:lang w:eastAsia="en-IN"/>
-        </w:rPr>
-        <w:t>College ,</w:t>
-      </w:r>
-      <w:proofErr w:type="gramEnd"/>
-      <w:r>
-        <w:rPr>
-          <w:rFonts w:ascii="Times New Roman" w:eastAsia="Times New Roman" w:hAnsi="Times New Roman" w:cs="Times New Roman"/>
-          <w:b/>
-          <w:bCs/>
-          <w:color w:val="2E74B5" w:themeColor="accent5" w:themeShade="BF"/>
-          <w:sz w:val="24"/>
-          <w:szCs w:val="24"/>
-          <w:lang w:eastAsia="en-IN"/>
-        </w:rPr>
-        <w:t xml:space="preserve"> Gandhinagar                                                                 </w:t>
+        <w:t xml:space="preserve">ment Engineering College , Gandhinagar                                                                 </w:t>
       </w:r>
       <w:r>
         <w:rPr>
@@ -571,18 +533,7 @@
           <w:szCs w:val="24"/>
           <w:lang w:eastAsia="en-IN"/>
         </w:rPr>
-        <w:t>B.E. in Computer Engineering(</w:t>
-      </w:r>
-      <w:proofErr w:type="gramStart"/>
-      <w:r>
-        <w:rPr>
-          <w:rFonts w:ascii="Times New Roman" w:eastAsia="Times New Roman" w:hAnsi="Times New Roman" w:cs="Times New Roman"/>
-          <w:color w:val="2E74B5" w:themeColor="accent5" w:themeShade="BF"/>
-          <w:sz w:val="24"/>
-          <w:szCs w:val="24"/>
-          <w:lang w:eastAsia="en-IN"/>
-        </w:rPr>
-        <w:t>pursuing)</w:t>
+        <w:t>B.E. in Computer Engineering(pursuing)</w:t>
       </w:r>
       <w:r>
         <w:rPr>
@@ -596,7 +547,6 @@
         </w:rPr>
         <w:t xml:space="preserve">   </w:t>
       </w:r>
-      <w:proofErr w:type="gramEnd"/>
       <w:r>
         <w:rPr>
           <w:rFonts w:ascii="Times New Roman" w:eastAsia="Times New Roman" w:hAnsi="Times New Roman" w:cs="Times New Roman"/>
@@ -823,10 +773,49 @@
           <w:szCs w:val="24"/>
           <w:lang w:eastAsia="en-IN"/>
         </w:rPr>
-        <w:t xml:space="preserve">                                                </w:t>
-      </w:r>
-      <w:proofErr w:type="gramStart"/>
-      <w:r>
+        <w:t xml:space="preserve">                                                   </w:t>
+      </w:r>
+      <w:r>
+        <w:rPr>
+          <w:rFonts w:ascii="Times New Roman" w:eastAsia="Times New Roman" w:hAnsi="Times New Roman" w:cs="Times New Roman"/>
+          <w:i/>
+          <w:iCs/>
+          <w:color w:val="8496B0" w:themeColor="text2" w:themeTint="99"/>
+          <w:sz w:val="20"/>
+          <w:szCs w:val="20"/>
+          <w:lang w:eastAsia="en-IN"/>
+        </w:rPr>
+        <w:t>[</w:t>
+      </w:r>
+      <w:r>
+        <w:rPr>
+          <w:rFonts w:ascii="Times New Roman" w:eastAsia="Times New Roman" w:hAnsi="Times New Roman" w:cs="Times New Roman"/>
+          <w:i/>
+          <w:iCs/>
+          <w:color w:val="8496B0" w:themeColor="text2" w:themeTint="99"/>
+          <w:sz w:val="18"/>
+          <w:szCs w:val="18"/>
+          <w:lang w:eastAsia="en-IN"/>
+        </w:rPr>
+        <w:t>Ahmedabad, Gujarat</w:t>
+      </w:r>
+      <w:r>
+        <w:rPr>
+          <w:rFonts w:ascii="Times New Roman" w:eastAsia="Times New Roman" w:hAnsi="Times New Roman" w:cs="Times New Roman"/>
+          <w:b/>
+          <w:bCs/>
+          <w:color w:val="2F5496" w:themeColor="accent1" w:themeShade="BF"/>
+          <w:sz w:val="18"/>
+          <w:szCs w:val="18"/>
+          <w:lang w:eastAsia="en-IN"/>
+        </w:rPr>
+        <w:t xml:space="preserve"> </w:t>
+      </w:r>
+    </w:p>
+    <w:p>
+      <w:pPr>
+        <w:spacing w:line="240" w:lineRule="auto"/>
+        <w:ind w:left="284"/>
         <w:rPr>
           <w:rFonts w:ascii="Times New Roman" w:eastAsia="Times New Roman" w:hAnsi="Times New Roman" w:cs="Times New Roman"/>
           <w:b/>
@@ -836,21 +825,63 @@
           <w:szCs w:val="24"/>
           <w:lang w:eastAsia="en-IN"/>
         </w:rPr>
-        <w:t xml:space="preserve">   </w:t>
-      </w:r>
-      <w:r>
-        <w:rPr>
-          <w:rFonts w:ascii="Times New Roman" w:eastAsia="Times New Roman" w:hAnsi="Times New Roman" w:cs="Times New Roman"/>
-          <w:i/>
-          <w:iCs/>
-          <w:color w:val="8496B0" w:themeColor="text2" w:themeTint="99"/>
-          <w:sz w:val="20"/>
-          <w:szCs w:val="20"/>
-          <w:lang w:eastAsia="en-IN"/>
-        </w:rPr>
-        <w:t>[</w:t>
-      </w:r>
-      <w:proofErr w:type="gramEnd"/>
+      </w:pPr>
+      <w:r>
+        <w:rPr>
+          <w:rFonts w:ascii="Times New Roman" w:eastAsia="Times New Roman" w:hAnsi="Times New Roman" w:cs="Times New Roman"/>
+          <w:color w:val="2E74B5" w:themeColor="accent5" w:themeShade="BF"/>
+          <w:sz w:val="24"/>
+          <w:szCs w:val="24"/>
+          <w:lang w:eastAsia="en-IN"/>
+        </w:rPr>
+        <w:t xml:space="preserve">HSC Science with Percentile Rank: </w:t>
+      </w:r>
+      <w:r>
+        <w:rPr>
+          <w:rFonts w:ascii="Times New Roman" w:eastAsia="Times New Roman" w:hAnsi="Times New Roman" w:cs="Times New Roman"/>
+          <w:b/>
+          <w:bCs/>
+          <w:color w:val="2E74B5" w:themeColor="accent5" w:themeShade="BF"/>
+          <w:sz w:val="24"/>
+          <w:szCs w:val="24"/>
+          <w:lang w:eastAsia="en-IN"/>
+        </w:rPr>
+        <w:t>95.47</w:t>
+      </w:r>
+      <w:r>
+        <w:rPr>
+          <w:rFonts w:ascii="Times New Roman" w:eastAsia="Times New Roman" w:hAnsi="Times New Roman" w:cs="Times New Roman"/>
+          <w:color w:val="2E74B5" w:themeColor="accent5" w:themeShade="BF"/>
+          <w:sz w:val="24"/>
+          <w:szCs w:val="24"/>
+          <w:lang w:eastAsia="en-IN"/>
+        </w:rPr>
+        <w:t xml:space="preserve"> , Percentages: </w:t>
+      </w:r>
+      <w:r>
+        <w:rPr>
+          <w:rFonts w:ascii="Times New Roman" w:eastAsia="Times New Roman" w:hAnsi="Times New Roman" w:cs="Times New Roman"/>
+          <w:b/>
+          <w:bCs/>
+          <w:color w:val="2E74B5" w:themeColor="accent5" w:themeShade="BF"/>
+          <w:sz w:val="24"/>
+          <w:szCs w:val="24"/>
+          <w:lang w:eastAsia="en-IN"/>
+        </w:rPr>
+        <w:t>82.15</w:t>
+      </w:r>
+      <w:r>
+        <w:rPr>
+          <w:rFonts w:ascii="Times New Roman" w:eastAsia="Times New Roman" w:hAnsi="Times New Roman" w:cs="Times New Roman"/>
+          <w:b/>
+          <w:bCs/>
+          <w:color w:val="000000"/>
+          <w:sz w:val="24"/>
+          <w:szCs w:val="24"/>
+          <w:lang w:eastAsia="en-IN"/>
+        </w:rPr>
+        <w:t xml:space="preserve">                                                  </w:t>
+      </w:r>
       <w:r>
         <w:rPr>
           <w:rFonts w:ascii="Times New Roman" w:eastAsia="Times New Roman" w:hAnsi="Times New Roman" w:cs="Times New Roman"/>
@@ -861,102 +892,71 @@
           <w:szCs w:val="18"/>
           <w:lang w:eastAsia="en-IN"/>
         </w:rPr>
-        <w:t>Ahmedabad, Gujarat</w:t>
-      </w:r>
-      <w:r>
-        <w:rPr>
-          <w:rFonts w:ascii="Times New Roman" w:eastAsia="Times New Roman" w:hAnsi="Times New Roman" w:cs="Times New Roman"/>
-          <w:b/>
-          <w:bCs/>
-          <w:color w:val="2F5496" w:themeColor="accent1" w:themeShade="BF"/>
+        <w:t>06/2017 to 04/2019]</w:t>
+      </w:r>
+      <w:r>
+        <w:rPr>
+          <w:rFonts w:ascii="Times New Roman" w:eastAsia="Times New Roman" w:hAnsi="Times New Roman" w:cs="Times New Roman"/>
+          <w:i/>
+          <w:iCs/>
+          <w:color w:val="000000"/>
           <w:sz w:val="18"/>
           <w:szCs w:val="18"/>
           <w:lang w:eastAsia="en-IN"/>
         </w:rPr>
-        <w:t xml:space="preserve"> </w:t>
+        <w:t xml:space="preserve">  </w:t>
       </w:r>
     </w:p>
     <w:p>
       <w:pPr>
-        <w:spacing w:line="240" w:lineRule="auto"/>
+        <w:spacing w:after="0" w:line="240" w:lineRule="auto"/>
         <w:ind w:left="284"/>
         <w:rPr>
           <w:rFonts w:ascii="Times New Roman" w:eastAsia="Times New Roman" w:hAnsi="Times New Roman" w:cs="Times New Roman"/>
           <w:b/>
           <w:bCs/>
-          <w:color w:val="000000"/>
+          <w:sz w:val="32"/>
+          <w:szCs w:val="32"/>
+          <w:lang w:eastAsia="en-IN"/>
+        </w:rPr>
+      </w:pPr>
+      <w:proofErr w:type="spellStart"/>
+      <w:r>
+        <w:rPr>
+          <w:rFonts w:ascii="Times New Roman" w:eastAsia="Times New Roman" w:hAnsi="Times New Roman" w:cs="Times New Roman"/>
+          <w:b/>
+          <w:bCs/>
+          <w:color w:val="2E74B5" w:themeColor="accent5" w:themeShade="BF"/>
           <w:sz w:val="24"/>
           <w:szCs w:val="24"/>
           <w:lang w:eastAsia="en-IN"/>
         </w:rPr>
-      </w:pPr>
-      <w:r>
-        <w:rPr>
-          <w:rFonts w:ascii="Times New Roman" w:eastAsia="Times New Roman" w:hAnsi="Times New Roman" w:cs="Times New Roman"/>
+        <w:t>S.B.Vidhyalaya</w:t>
+      </w:r>
+      <w:proofErr w:type="spellEnd"/>
+      <w:r>
+        <w:rPr>
+          <w:rFonts w:ascii="Times New Roman" w:eastAsia="Times New Roman" w:hAnsi="Times New Roman" w:cs="Times New Roman"/>
+          <w:b/>
+          <w:bCs/>
           <w:color w:val="2E74B5" w:themeColor="accent5" w:themeShade="BF"/>
           <w:sz w:val="24"/>
           <w:szCs w:val="24"/>
           <w:lang w:eastAsia="en-IN"/>
         </w:rPr>
-        <w:t xml:space="preserve">HSC Science with Percentile Rank: </w:t>
-      </w:r>
-      <w:proofErr w:type="gramStart"/>
-      <w:r>
-        <w:rPr>
-          <w:rFonts w:ascii="Times New Roman" w:eastAsia="Times New Roman" w:hAnsi="Times New Roman" w:cs="Times New Roman"/>
-          <w:b/>
-          <w:bCs/>
-          <w:color w:val="2E74B5" w:themeColor="accent5" w:themeShade="BF"/>
-          <w:sz w:val="24"/>
-          <w:szCs w:val="24"/>
-          <w:lang w:eastAsia="en-IN"/>
-        </w:rPr>
-        <w:t>95.47</w:t>
-      </w:r>
-      <w:r>
-        <w:rPr>
-          <w:rFonts w:ascii="Times New Roman" w:eastAsia="Times New Roman" w:hAnsi="Times New Roman" w:cs="Times New Roman"/>
-          <w:color w:val="2E74B5" w:themeColor="accent5" w:themeShade="BF"/>
-          <w:sz w:val="24"/>
-          <w:szCs w:val="24"/>
-          <w:lang w:eastAsia="en-IN"/>
-        </w:rPr>
-        <w:t xml:space="preserve"> ,</w:t>
-      </w:r>
-      <w:proofErr w:type="gramEnd"/>
-      <w:r>
-        <w:rPr>
-          <w:rFonts w:ascii="Times New Roman" w:eastAsia="Times New Roman" w:hAnsi="Times New Roman" w:cs="Times New Roman"/>
-          <w:color w:val="2E74B5" w:themeColor="accent5" w:themeShade="BF"/>
-          <w:sz w:val="24"/>
-          <w:szCs w:val="24"/>
-          <w:lang w:eastAsia="en-IN"/>
-        </w:rPr>
-        <w:t xml:space="preserve"> Percentages: </w:t>
-      </w:r>
-      <w:r>
-        <w:rPr>
-          <w:rFonts w:ascii="Times New Roman" w:eastAsia="Times New Roman" w:hAnsi="Times New Roman" w:cs="Times New Roman"/>
-          <w:b/>
-          <w:bCs/>
-          <w:color w:val="2E74B5" w:themeColor="accent5" w:themeShade="BF"/>
-          <w:sz w:val="24"/>
-          <w:szCs w:val="24"/>
-          <w:lang w:eastAsia="en-IN"/>
-        </w:rPr>
-        <w:t>82.15</w:t>
-      </w:r>
-      <w:r>
-        <w:rPr>
-          <w:rFonts w:ascii="Times New Roman" w:eastAsia="Times New Roman" w:hAnsi="Times New Roman" w:cs="Times New Roman"/>
-          <w:b/>
-          <w:bCs/>
-          <w:color w:val="000000"/>
-          <w:sz w:val="24"/>
-          <w:szCs w:val="24"/>
-          <w:lang w:eastAsia="en-IN"/>
-        </w:rPr>
-        <w:t xml:space="preserve">                                                  </w:t>
+        <w:t xml:space="preserve">                                                                                                                          </w:t>
+      </w:r>
+      <w:r>
+        <w:rPr>
+          <w:rFonts w:ascii="Times New Roman" w:eastAsia="Times New Roman" w:hAnsi="Times New Roman" w:cs="Times New Roman"/>
+          <w:i/>
+          <w:iCs/>
+          <w:color w:val="8496B0" w:themeColor="text2" w:themeTint="99"/>
+          <w:sz w:val="20"/>
+          <w:szCs w:val="20"/>
+          <w:lang w:eastAsia="en-IN"/>
+        </w:rPr>
+        <w:t>[</w:t>
       </w:r>
       <w:r>
         <w:rPr>
@@ -968,142 +968,30 @@
           <w:szCs w:val="18"/>
           <w:lang w:eastAsia="en-IN"/>
         </w:rPr>
-        <w:t>06/2017 to 04/2019]</w:t>
-      </w:r>
-      <w:r>
-        <w:rPr>
-          <w:rFonts w:ascii="Times New Roman" w:eastAsia="Times New Roman" w:hAnsi="Times New Roman" w:cs="Times New Roman"/>
-          <w:i/>
-          <w:iCs/>
-          <w:color w:val="000000"/>
-          <w:sz w:val="18"/>
-          <w:szCs w:val="18"/>
-          <w:lang w:eastAsia="en-IN"/>
-        </w:rPr>
-        <w:t xml:space="preserve">  </w:t>
+        <w:t>Ahmedabad, Gujarat</w:t>
       </w:r>
     </w:p>
     <w:p>
       <w:pPr>
-        <w:spacing w:after="0" w:line="240" w:lineRule="auto"/>
         <w:ind w:left="284"/>
-        <w:rPr>
-          <w:rFonts w:ascii="Times New Roman" w:eastAsia="Times New Roman" w:hAnsi="Times New Roman" w:cs="Times New Roman"/>
-          <w:b/>
-          <w:bCs/>
-          <w:sz w:val="32"/>
-          <w:szCs w:val="32"/>
-          <w:lang w:eastAsia="en-IN"/>
-        </w:rPr>
-      </w:pPr>
-      <w:proofErr w:type="spellStart"/>
-      <w:r>
-        <w:rPr>
-          <w:rFonts w:ascii="Times New Roman" w:eastAsia="Times New Roman" w:hAnsi="Times New Roman" w:cs="Times New Roman"/>
-          <w:b/>
-          <w:bCs/>
+        <w:jc w:val="both"/>
+        <w:rPr>
+          <w:rFonts w:ascii="Times New Roman" w:hAnsi="Times New Roman" w:cs="Times New Roman"/>
+          <w:b/>
+          <w:bCs/>
+          <w:sz w:val="28"/>
+          <w:szCs w:val="28"/>
+        </w:rPr>
+      </w:pPr>
+      <w:r>
+        <w:rPr>
+          <w:rFonts w:ascii="Times New Roman" w:eastAsia="Times New Roman" w:hAnsi="Times New Roman" w:cs="Times New Roman"/>
           <w:color w:val="2E74B5" w:themeColor="accent5" w:themeShade="BF"/>
           <w:sz w:val="24"/>
           <w:szCs w:val="24"/>
           <w:lang w:eastAsia="en-IN"/>
         </w:rPr>
-        <w:t>S.</w:t>
-      </w:r>
-      <w:proofErr w:type="gramStart"/>
-      <w:r>
-        <w:rPr>
-          <w:rFonts w:ascii="Times New Roman" w:eastAsia="Times New Roman" w:hAnsi="Times New Roman" w:cs="Times New Roman"/>
-          <w:b/>
-          <w:bCs/>
-          <w:color w:val="2E74B5" w:themeColor="accent5" w:themeShade="BF"/>
-          <w:sz w:val="24"/>
-          <w:szCs w:val="24"/>
-          <w:lang w:eastAsia="en-IN"/>
-        </w:rPr>
-        <w:t>B.Vidhyalaya</w:t>
-      </w:r>
-      <w:proofErr w:type="spellEnd"/>
-      <w:proofErr w:type="gramEnd"/>
-      <w:r>
-        <w:rPr>
-          <w:rFonts w:ascii="Times New Roman" w:eastAsia="Times New Roman" w:hAnsi="Times New Roman" w:cs="Times New Roman"/>
-          <w:b/>
-          <w:bCs/>
-          <w:color w:val="2E74B5" w:themeColor="accent5" w:themeShade="BF"/>
-          <w:sz w:val="24"/>
-          <w:szCs w:val="24"/>
-          <w:lang w:eastAsia="en-IN"/>
-        </w:rPr>
-        <w:t xml:space="preserve">                                                                                                                          </w:t>
-      </w:r>
-      <w:r>
-        <w:rPr>
-          <w:rFonts w:ascii="Times New Roman" w:eastAsia="Times New Roman" w:hAnsi="Times New Roman" w:cs="Times New Roman"/>
-          <w:i/>
-          <w:iCs/>
-          <w:color w:val="8496B0" w:themeColor="text2" w:themeTint="99"/>
-          <w:sz w:val="20"/>
-          <w:szCs w:val="20"/>
-          <w:lang w:eastAsia="en-IN"/>
-        </w:rPr>
-        <w:t>[</w:t>
-      </w:r>
-      <w:r>
-        <w:rPr>
-          <w:rFonts w:ascii="Times New Roman" w:eastAsia="Times New Roman" w:hAnsi="Times New Roman" w:cs="Times New Roman"/>
-          <w:i/>
-          <w:iCs/>
-          <w:color w:val="8496B0" w:themeColor="text2" w:themeTint="99"/>
-          <w:sz w:val="18"/>
-          <w:szCs w:val="18"/>
-          <w:lang w:eastAsia="en-IN"/>
-        </w:rPr>
-        <w:t>Ahmedabad, Gujarat</w:t>
-      </w:r>
-    </w:p>
-    <w:p>
-      <w:pPr>
-        <w:ind w:left="284"/>
-        <w:jc w:val="both"/>
-        <w:rPr>
-          <w:rFonts w:ascii="Times New Roman" w:hAnsi="Times New Roman" w:cs="Times New Roman"/>
-          <w:b/>
-          <w:bCs/>
-          <w:sz w:val="28"/>
-          <w:szCs w:val="28"/>
-        </w:rPr>
-      </w:pPr>
-      <w:r>
-        <w:rPr>
-          <w:rFonts w:ascii="Times New Roman" w:eastAsia="Times New Roman" w:hAnsi="Times New Roman" w:cs="Times New Roman"/>
-          <w:color w:val="2E74B5" w:themeColor="accent5" w:themeShade="BF"/>
-          <w:sz w:val="24"/>
-          <w:szCs w:val="24"/>
-          <w:lang w:eastAsia="en-IN"/>
-        </w:rPr>
-        <w:t xml:space="preserve">SSC with Percentile </w:t>
-      </w:r>
-      <w:proofErr w:type="gramStart"/>
-      <w:r>
-        <w:rPr>
-          <w:rFonts w:ascii="Times New Roman" w:eastAsia="Times New Roman" w:hAnsi="Times New Roman" w:cs="Times New Roman"/>
-          <w:color w:val="2E74B5" w:themeColor="accent5" w:themeShade="BF"/>
-          <w:sz w:val="24"/>
-          <w:szCs w:val="24"/>
-          <w:lang w:eastAsia="en-IN"/>
-        </w:rPr>
-        <w:t>rank :</w:t>
-      </w:r>
-      <w:proofErr w:type="gramEnd"/>
-      <w:r>
-        <w:rPr>
-          <w:rFonts w:ascii="Times New Roman" w:eastAsia="Times New Roman" w:hAnsi="Times New Roman" w:cs="Times New Roman"/>
-          <w:color w:val="2E74B5" w:themeColor="accent5" w:themeShade="BF"/>
-          <w:sz w:val="24"/>
-          <w:szCs w:val="24"/>
-          <w:lang w:eastAsia="en-IN"/>
-        </w:rPr>
-        <w:t xml:space="preserve"> </w:t>
+        <w:t xml:space="preserve">SSC with Percentile rank : </w:t>
       </w:r>
       <w:r>
         <w:rPr>
@@ -1289,35 +1177,7 @@
           <w:szCs w:val="24"/>
           <w:lang w:val="en-US" w:eastAsia="en-IN"/>
         </w:rPr>
-        <w:t xml:space="preserve">Software </w:t>
-      </w:r>
-      <w:proofErr w:type="gramStart"/>
-      <w:r>
-        <w:rPr>
-          <w:rFonts w:ascii="Times New Roman" w:eastAsia="Times New Roman" w:hAnsi="Times New Roman" w:cs="Times New Roman"/>
-          <w:b/>
-          <w:bCs/>
-          <w:iCs/>
-          <w:color w:val="2E74B5" w:themeColor="accent5" w:themeShade="BF"/>
-          <w:sz w:val="24"/>
-          <w:szCs w:val="24"/>
-          <w:lang w:val="en-US" w:eastAsia="en-IN"/>
-        </w:rPr>
-        <w:t>Developer  at</w:t>
-      </w:r>
-      <w:proofErr w:type="gramEnd"/>
-      <w:r>
-        <w:rPr>
-          <w:rFonts w:ascii="Times New Roman" w:eastAsia="Times New Roman" w:hAnsi="Times New Roman" w:cs="Times New Roman"/>
-          <w:b/>
-          <w:bCs/>
-          <w:iCs/>
-          <w:color w:val="2E74B5" w:themeColor="accent5" w:themeShade="BF"/>
-          <w:sz w:val="24"/>
-          <w:szCs w:val="24"/>
-          <w:lang w:val="en-US" w:eastAsia="en-IN"/>
-        </w:rPr>
-        <w:t xml:space="preserve"> Tatva</w:t>
+        <w:t>Software Developer  at Tatva</w:t>
       </w:r>
       <w:r>
         <w:rPr>
@@ -1435,31 +1295,7 @@
           <w:szCs w:val="20"/>
           <w:lang w:val="en-US" w:eastAsia="en-IN"/>
         </w:rPr>
-        <w:t xml:space="preserve"> and </w:t>
-      </w:r>
-      <w:proofErr w:type="gramStart"/>
-      <w:r>
-        <w:rPr>
-          <w:rFonts w:ascii="Times New Roman" w:eastAsia="Times New Roman" w:hAnsi="Times New Roman" w:cs="Times New Roman"/>
-          <w:iCs/>
-          <w:color w:val="2E74B5" w:themeColor="accent5" w:themeShade="BF"/>
-          <w:sz w:val="20"/>
-          <w:szCs w:val="20"/>
-          <w:lang w:val="en-US" w:eastAsia="en-IN"/>
-        </w:rPr>
-        <w:t>HTML ,</w:t>
-      </w:r>
-      <w:proofErr w:type="gramEnd"/>
-      <w:r>
-        <w:rPr>
-          <w:rFonts w:ascii="Times New Roman" w:eastAsia="Times New Roman" w:hAnsi="Times New Roman" w:cs="Times New Roman"/>
-          <w:iCs/>
-          <w:color w:val="2E74B5" w:themeColor="accent5" w:themeShade="BF"/>
-          <w:sz w:val="20"/>
-          <w:szCs w:val="20"/>
-          <w:lang w:val="en-US" w:eastAsia="en-IN"/>
-        </w:rPr>
-        <w:t xml:space="preserve"> CSS , Bootstrap,</w:t>
+        <w:t xml:space="preserve"> and HTML , CSS , Bootstrap,</w:t>
       </w:r>
       <w:r>
         <w:rPr>
@@ -1548,9 +1384,8 @@
           <w:szCs w:val="20"/>
           <w:lang w:val="en-US" w:eastAsia="en-IN"/>
         </w:rPr>
-        <w:t xml:space="preserve">Working on this project from scratch and developing whole project by </w:t>
-      </w:r>
-      <w:proofErr w:type="gramStart"/>
+        <w:t>Working on this project from scratch and developing whole project by self.</w:t>
+      </w:r>
       <w:r>
         <w:rPr>
           <w:rFonts w:ascii="Times New Roman" w:eastAsia="Times New Roman" w:hAnsi="Times New Roman" w:cs="Times New Roman"/>
@@ -1560,30 +1395,7 @@
           <w:szCs w:val="20"/>
           <w:lang w:val="en-US" w:eastAsia="en-IN"/>
         </w:rPr>
-        <w:t>self.</w:t>
-      </w:r>
-      <w:r>
-        <w:rPr>
-          <w:rFonts w:ascii="Times New Roman" w:eastAsia="Times New Roman" w:hAnsi="Times New Roman" w:cs="Times New Roman"/>
-          <w:iCs/>
-          <w:color w:val="2E74B5" w:themeColor="accent5" w:themeShade="BF"/>
-          <w:sz w:val="20"/>
-          <w:szCs w:val="20"/>
-          <w:lang w:val="en-US" w:eastAsia="en-IN"/>
-        </w:rPr>
-        <w:t>|</w:t>
-      </w:r>
-      <w:proofErr w:type="gramEnd"/>
-      <w:r>
-        <w:rPr>
-          <w:rFonts w:ascii="Times New Roman" w:eastAsia="Times New Roman" w:hAnsi="Times New Roman" w:cs="Times New Roman"/>
-          <w:iCs/>
-          <w:color w:val="2E74B5" w:themeColor="accent5" w:themeShade="BF"/>
-          <w:sz w:val="20"/>
-          <w:szCs w:val="20"/>
-          <w:lang w:val="en-US" w:eastAsia="en-IN"/>
-        </w:rPr>
-        <w:t>|</w:t>
+        <w:t>||</w:t>
       </w:r>
       <w:r>
         <w:rPr>
@@ -1805,21 +1617,7 @@
           <w:szCs w:val="24"/>
           <w:lang w:val="en-US" w:eastAsia="en-IN"/>
         </w:rPr>
-        <w:t xml:space="preserve">                                                                   </w:t>
-      </w:r>
-      <w:proofErr w:type="gramStart"/>
-      <w:r>
-        <w:rPr>
-          <w:rFonts w:ascii="Times New Roman" w:eastAsia="Times New Roman" w:hAnsi="Times New Roman" w:cs="Times New Roman"/>
-          <w:b/>
-          <w:bCs/>
-          <w:iCs/>
-          <w:color w:val="2E74B5" w:themeColor="accent5" w:themeShade="BF"/>
-          <w:sz w:val="24"/>
-          <w:szCs w:val="24"/>
-          <w:lang w:val="en-US" w:eastAsia="en-IN"/>
-        </w:rPr>
-        <w:t xml:space="preserve">   </w:t>
+        <w:t xml:space="preserve">                                                                      </w:t>
       </w:r>
       <w:r>
         <w:rPr>
@@ -1832,7 +1630,6 @@
         </w:rPr>
         <w:t>[</w:t>
       </w:r>
-      <w:proofErr w:type="gramEnd"/>
       <w:r>
         <w:rPr>
           <w:rFonts w:ascii="Times New Roman" w:eastAsia="Times New Roman" w:hAnsi="Times New Roman" w:cs="Times New Roman"/>
@@ -1886,18 +1683,7 @@
           <w:szCs w:val="20"/>
           <w:lang w:val="en-US" w:eastAsia="en-IN"/>
         </w:rPr>
-        <w:t>Done</w:t>
-      </w:r>
-      <w:r>
-        <w:rPr>
-          <w:rFonts w:ascii="Times New Roman" w:eastAsia="Times New Roman" w:hAnsi="Times New Roman" w:cs="Times New Roman"/>
-          <w:iCs/>
-          <w:color w:val="2E74B5" w:themeColor="accent5" w:themeShade="BF"/>
-          <w:sz w:val="20"/>
-          <w:szCs w:val="20"/>
-          <w:lang w:val="en-US" w:eastAsia="en-IN"/>
-        </w:rPr>
-        <w:t xml:space="preserve"> backend development using </w:t>
+        <w:t xml:space="preserve">Done backend development using </w:t>
       </w:r>
       <w:r>
         <w:rPr>
@@ -1993,33 +1779,7 @@
           <w:szCs w:val="24"/>
           <w:lang w:eastAsia="en-IN"/>
         </w:rPr>
-        <w:t xml:space="preserve"> </w:t>
-      </w:r>
-      <w:proofErr w:type="gramStart"/>
-      <w:r>
-        <w:rPr>
-          <w:rFonts w:ascii="Times New Roman" w:eastAsia="Times New Roman" w:hAnsi="Times New Roman" w:cs="Times New Roman"/>
-          <w:b/>
-          <w:bCs/>
-          <w:color w:val="2E74B5" w:themeColor="accent5" w:themeShade="BF"/>
-          <w:sz w:val="24"/>
-          <w:szCs w:val="24"/>
-          <w:lang w:eastAsia="en-IN"/>
-        </w:rPr>
-        <w:t>Infolabz  IT</w:t>
-      </w:r>
-      <w:proofErr w:type="gramEnd"/>
-      <w:r>
-        <w:rPr>
-          <w:rFonts w:ascii="Times New Roman" w:eastAsia="Times New Roman" w:hAnsi="Times New Roman" w:cs="Times New Roman"/>
-          <w:b/>
-          <w:bCs/>
-          <w:color w:val="2E74B5" w:themeColor="accent5" w:themeShade="BF"/>
-          <w:sz w:val="24"/>
-          <w:szCs w:val="24"/>
-          <w:lang w:eastAsia="en-IN"/>
-        </w:rPr>
-        <w:t xml:space="preserve"> Services     </w:t>
+        <w:t xml:space="preserve"> Infolabz  IT Services     </w:t>
       </w:r>
       <w:r>
         <w:rPr>
@@ -2240,7 +2000,6 @@
           <w:lang w:eastAsia="en-IN"/>
         </w:rPr>
       </w:pPr>
-      <w:proofErr w:type="spellStart"/>
       <w:r>
         <w:rPr>
           <w:rFonts w:ascii="Times New Roman" w:eastAsia="Times New Roman" w:hAnsi="Times New Roman" w:cs="Times New Roman"/>
@@ -2252,9 +2011,8 @@
           <w:szCs w:val="24"/>
           <w:lang w:eastAsia="en-IN"/>
         </w:rPr>
-        <w:t>Datascience</w:t>
-      </w:r>
-      <w:proofErr w:type="spellEnd"/>
+        <w:t>Data Science</w:t>
+      </w:r>
       <w:r>
         <w:rPr>
           <w:rFonts w:ascii="Times New Roman" w:eastAsia="Times New Roman" w:hAnsi="Times New Roman" w:cs="Times New Roman"/>
@@ -2305,21 +2063,7 @@
           <w:szCs w:val="24"/>
           <w:lang w:eastAsia="en-IN"/>
         </w:rPr>
-        <w:t xml:space="preserve"> Technologies                                                                  </w:t>
-      </w:r>
-      <w:proofErr w:type="gramStart"/>
-      <w:r>
-        <w:rPr>
-          <w:rFonts w:ascii="Times New Roman" w:eastAsia="Times New Roman" w:hAnsi="Times New Roman" w:cs="Times New Roman"/>
-          <w:b/>
-          <w:bCs/>
-          <w:iCs/>
-          <w:color w:val="2E74B5" w:themeColor="accent5" w:themeShade="BF"/>
-          <w:sz w:val="24"/>
-          <w:szCs w:val="24"/>
-          <w:lang w:eastAsia="en-IN"/>
-        </w:rPr>
-        <w:t xml:space="preserve">   </w:t>
+        <w:t xml:space="preserve"> Technologies                                                                     </w:t>
       </w:r>
       <w:r>
         <w:rPr>
@@ -2332,7 +2076,6 @@
         </w:rPr>
         <w:t>[</w:t>
       </w:r>
-      <w:proofErr w:type="gramEnd"/>
       <w:r>
         <w:rPr>
           <w:rFonts w:ascii="Times New Roman" w:eastAsia="Times New Roman" w:hAnsi="Times New Roman" w:cs="Times New Roman"/>
@@ -2643,18 +2386,7 @@
           <w:szCs w:val="20"/>
           <w:lang w:eastAsia="en-IN"/>
         </w:rPr>
-        <w:t xml:space="preserve">Programming </w:t>
-      </w:r>
-      <w:proofErr w:type="gramStart"/>
-      <w:r>
-        <w:rPr>
-          <w:rFonts w:ascii="Times New Roman" w:eastAsia="Times New Roman" w:hAnsi="Times New Roman" w:cs="Times New Roman"/>
-          <w:color w:val="2E74B5" w:themeColor="accent5" w:themeShade="BF"/>
-          <w:sz w:val="20"/>
-          <w:szCs w:val="20"/>
-          <w:lang w:eastAsia="en-IN"/>
-        </w:rPr>
-        <w:t>languages</w:t>
+        <w:t>Programming languages</w:t>
       </w:r>
       <w:r>
         <w:rPr>
@@ -2674,9 +2406,126 @@
           <w:szCs w:val="20"/>
           <w:lang w:eastAsia="en-IN"/>
         </w:rPr>
+        <w:t>:-</w:t>
+      </w:r>
+      <w:r>
+        <w:rPr>
+          <w:rFonts w:ascii="Times New Roman" w:eastAsia="Times New Roman" w:hAnsi="Times New Roman" w:cs="Times New Roman"/>
+          <w:color w:val="2E74B5" w:themeColor="accent5" w:themeShade="BF"/>
+          <w:sz w:val="20"/>
+          <w:szCs w:val="20"/>
+          <w:lang w:eastAsia="en-IN"/>
+        </w:rPr>
+        <w:t xml:space="preserve"> </w:t>
+      </w:r>
+      <w:r>
+        <w:rPr>
+          <w:rFonts w:ascii="Times New Roman" w:eastAsia="Times New Roman" w:hAnsi="Times New Roman" w:cs="Times New Roman"/>
+          <w:b/>
+          <w:bCs/>
+          <w:color w:val="2E74B5" w:themeColor="accent5" w:themeShade="BF"/>
+          <w:sz w:val="20"/>
+          <w:szCs w:val="20"/>
+          <w:lang w:eastAsia="en-IN"/>
+        </w:rPr>
+        <w:t>C</w:t>
+      </w:r>
+      <w:r>
+        <w:rPr>
+          <w:rFonts w:ascii="Times New Roman" w:eastAsia="Times New Roman" w:hAnsi="Times New Roman" w:cs="Times New Roman"/>
+          <w:b/>
+          <w:bCs/>
+          <w:color w:val="2E74B5" w:themeColor="accent5" w:themeShade="BF"/>
+          <w:sz w:val="20"/>
+          <w:szCs w:val="20"/>
+          <w:lang w:eastAsia="en-IN"/>
+        </w:rPr>
+        <w:t>#</w:t>
+      </w:r>
+      <w:r>
+        <w:rPr>
+          <w:rFonts w:ascii="Times New Roman" w:eastAsia="Times New Roman" w:hAnsi="Times New Roman" w:cs="Times New Roman"/>
+          <w:b/>
+          <w:bCs/>
+          <w:color w:val="2E74B5" w:themeColor="accent5" w:themeShade="BF"/>
+          <w:sz w:val="20"/>
+          <w:szCs w:val="20"/>
+          <w:lang w:eastAsia="en-IN"/>
+        </w:rPr>
+        <w:t xml:space="preserve"> </w:t>
+      </w:r>
+      <w:r>
+        <w:rPr>
+          <w:rFonts w:ascii="Times New Roman" w:eastAsia="Times New Roman" w:hAnsi="Times New Roman" w:cs="Times New Roman"/>
+          <w:color w:val="2E74B5" w:themeColor="accent5" w:themeShade="BF"/>
+          <w:sz w:val="20"/>
+          <w:szCs w:val="20"/>
+          <w:lang w:eastAsia="en-IN"/>
+        </w:rPr>
+        <w:t xml:space="preserve">, </w:t>
+      </w:r>
+      <w:r>
+        <w:rPr>
+          <w:rFonts w:ascii="Times New Roman" w:eastAsia="Times New Roman" w:hAnsi="Times New Roman" w:cs="Times New Roman"/>
+          <w:b/>
+          <w:bCs/>
+          <w:color w:val="2E74B5" w:themeColor="accent5" w:themeShade="BF"/>
+          <w:sz w:val="20"/>
+          <w:szCs w:val="20"/>
+          <w:lang w:eastAsia="en-IN"/>
+        </w:rPr>
+        <w:t>Python</w:t>
+      </w:r>
+      <w:r>
+        <w:rPr>
+          <w:rFonts w:ascii="Times New Roman" w:eastAsia="Times New Roman" w:hAnsi="Times New Roman" w:cs="Times New Roman"/>
+          <w:color w:val="2E74B5" w:themeColor="accent5" w:themeShade="BF"/>
+          <w:sz w:val="20"/>
+          <w:szCs w:val="20"/>
+          <w:lang w:eastAsia="en-IN"/>
+        </w:rPr>
+        <w:t xml:space="preserve"> || Script</w:t>
+      </w:r>
+      <w:r>
+        <w:rPr>
+          <w:rFonts w:ascii="Times New Roman" w:eastAsia="Times New Roman" w:hAnsi="Times New Roman" w:cs="Times New Roman"/>
+          <w:color w:val="2E74B5" w:themeColor="accent5" w:themeShade="BF"/>
+          <w:sz w:val="20"/>
+          <w:szCs w:val="20"/>
+          <w:lang w:eastAsia="en-IN"/>
+        </w:rPr>
+        <w:t>s</w:t>
+      </w:r>
+      <w:r>
+        <w:rPr>
+          <w:rFonts w:ascii="Times New Roman" w:eastAsia="Times New Roman" w:hAnsi="Times New Roman" w:cs="Times New Roman"/>
+          <w:color w:val="2E74B5" w:themeColor="accent5" w:themeShade="BF"/>
+          <w:sz w:val="20"/>
+          <w:szCs w:val="20"/>
+          <w:lang w:eastAsia="en-IN"/>
+        </w:rPr>
+        <w:t>:- HTML ,CSS, JS || Framework</w:t>
+      </w:r>
+      <w:r>
+        <w:rPr>
+          <w:rFonts w:ascii="Times New Roman" w:eastAsia="Times New Roman" w:hAnsi="Times New Roman" w:cs="Times New Roman"/>
+          <w:color w:val="2E74B5" w:themeColor="accent5" w:themeShade="BF"/>
+          <w:sz w:val="20"/>
+          <w:szCs w:val="20"/>
+          <w:lang w:eastAsia="en-IN"/>
+        </w:rPr>
+        <w:t>s</w:t>
+      </w:r>
+      <w:r>
+        <w:rPr>
+          <w:rFonts w:ascii="Times New Roman" w:eastAsia="Times New Roman" w:hAnsi="Times New Roman" w:cs="Times New Roman"/>
+          <w:color w:val="2E74B5" w:themeColor="accent5" w:themeShade="BF"/>
+          <w:sz w:val="20"/>
+          <w:szCs w:val="20"/>
+          <w:lang w:eastAsia="en-IN"/>
+        </w:rPr>
         <w:t>:</w:t>
       </w:r>
-      <w:proofErr w:type="gramEnd"/>
       <w:r>
         <w:rPr>
           <w:rFonts w:ascii="Times New Roman" w:eastAsia="Times New Roman" w:hAnsi="Times New Roman" w:cs="Times New Roman"/>
@@ -2707,35 +2556,33 @@
           <w:szCs w:val="20"/>
           <w:lang w:eastAsia="en-IN"/>
         </w:rPr>
-        <w:t>C</w:t>
-      </w:r>
-      <w:r>
-        <w:rPr>
-          <w:rFonts w:ascii="Times New Roman" w:eastAsia="Times New Roman" w:hAnsi="Times New Roman" w:cs="Times New Roman"/>
-          <w:b/>
-          <w:bCs/>
-          <w:color w:val="2E74B5" w:themeColor="accent5" w:themeShade="BF"/>
-          <w:sz w:val="20"/>
-          <w:szCs w:val="20"/>
-          <w:lang w:eastAsia="en-IN"/>
-        </w:rPr>
-        <w:t>#</w:t>
-      </w:r>
-      <w:r>
-        <w:rPr>
-          <w:rFonts w:ascii="Times New Roman" w:eastAsia="Times New Roman" w:hAnsi="Times New Roman" w:cs="Times New Roman"/>
-          <w:b/>
-          <w:bCs/>
-          <w:color w:val="2E74B5" w:themeColor="accent5" w:themeShade="BF"/>
-          <w:sz w:val="20"/>
-          <w:szCs w:val="20"/>
-          <w:lang w:eastAsia="en-IN"/>
-        </w:rPr>
-        <w:t xml:space="preserve"> </w:t>
-      </w:r>
-      <w:r>
-        <w:rPr>
-          <w:rFonts w:ascii="Times New Roman" w:eastAsia="Times New Roman" w:hAnsi="Times New Roman" w:cs="Times New Roman"/>
+        <w:t>Asp.Net MVC</w:t>
+      </w:r>
+      <w:r>
+        <w:rPr>
+          <w:rFonts w:ascii="Times New Roman" w:eastAsia="Times New Roman" w:hAnsi="Times New Roman" w:cs="Times New Roman"/>
+          <w:color w:val="2E74B5" w:themeColor="accent5" w:themeShade="BF"/>
+          <w:sz w:val="20"/>
+          <w:szCs w:val="20"/>
+          <w:lang w:eastAsia="en-IN"/>
+        </w:rPr>
+        <w:t>,</w:t>
+      </w:r>
+      <w:r>
+        <w:rPr>
+          <w:rFonts w:ascii="Times New Roman" w:eastAsia="Times New Roman" w:hAnsi="Times New Roman" w:cs="Times New Roman"/>
+          <w:color w:val="2E74B5" w:themeColor="accent5" w:themeShade="BF"/>
+          <w:sz w:val="20"/>
+          <w:szCs w:val="20"/>
+          <w:lang w:eastAsia="en-IN"/>
+        </w:rPr>
+        <w:t>.Net Web API</w:t>
+      </w:r>
+      <w:r>
+        <w:rPr>
+          <w:rFonts w:ascii="Times New Roman" w:eastAsia="Times New Roman" w:hAnsi="Times New Roman" w:cs="Times New Roman"/>
+          <w:b/>
+          <w:bCs/>
           <w:color w:val="2E74B5" w:themeColor="accent5" w:themeShade="BF"/>
           <w:sz w:val="20"/>
           <w:szCs w:val="20"/>
@@ -2746,118 +2593,12 @@
       <w:r>
         <w:rPr>
           <w:rFonts w:ascii="Times New Roman" w:eastAsia="Times New Roman" w:hAnsi="Times New Roman" w:cs="Times New Roman"/>
-          <w:b/>
-          <w:bCs/>
-          <w:color w:val="2E74B5" w:themeColor="accent5" w:themeShade="BF"/>
-          <w:sz w:val="20"/>
-          <w:szCs w:val="20"/>
-          <w:lang w:eastAsia="en-IN"/>
-        </w:rPr>
-        <w:t>Python</w:t>
-      </w:r>
-      <w:r>
-        <w:rPr>
-          <w:rFonts w:ascii="Times New Roman" w:eastAsia="Times New Roman" w:hAnsi="Times New Roman" w:cs="Times New Roman"/>
-          <w:color w:val="2E74B5" w:themeColor="accent5" w:themeShade="BF"/>
-          <w:sz w:val="20"/>
-          <w:szCs w:val="20"/>
-          <w:lang w:eastAsia="en-IN"/>
-        </w:rPr>
-        <w:t xml:space="preserve"> || Scripting Languages:- HTML ,CSS, JS || Framework</w:t>
-      </w:r>
-      <w:r>
-        <w:rPr>
-          <w:rFonts w:ascii="Times New Roman" w:eastAsia="Times New Roman" w:hAnsi="Times New Roman" w:cs="Times New Roman"/>
-          <w:color w:val="2E74B5" w:themeColor="accent5" w:themeShade="BF"/>
-          <w:sz w:val="20"/>
-          <w:szCs w:val="20"/>
-          <w:lang w:eastAsia="en-IN"/>
-        </w:rPr>
-        <w:t>s</w:t>
-      </w:r>
-      <w:r>
-        <w:rPr>
-          <w:rFonts w:ascii="Times New Roman" w:eastAsia="Times New Roman" w:hAnsi="Times New Roman" w:cs="Times New Roman"/>
-          <w:color w:val="2E74B5" w:themeColor="accent5" w:themeShade="BF"/>
-          <w:sz w:val="20"/>
-          <w:szCs w:val="20"/>
-          <w:lang w:eastAsia="en-IN"/>
-        </w:rPr>
-        <w:t>:</w:t>
-      </w:r>
-      <w:r>
-        <w:rPr>
-          <w:rFonts w:ascii="Times New Roman" w:eastAsia="Times New Roman" w:hAnsi="Times New Roman" w:cs="Times New Roman"/>
-          <w:color w:val="2E74B5" w:themeColor="accent5" w:themeShade="BF"/>
-          <w:sz w:val="20"/>
-          <w:szCs w:val="20"/>
-          <w:lang w:eastAsia="en-IN"/>
-        </w:rPr>
-        <w:t>-</w:t>
-      </w:r>
-      <w:r>
-        <w:rPr>
-          <w:rFonts w:ascii="Times New Roman" w:eastAsia="Times New Roman" w:hAnsi="Times New Roman" w:cs="Times New Roman"/>
-          <w:color w:val="2E74B5" w:themeColor="accent5" w:themeShade="BF"/>
-          <w:sz w:val="20"/>
-          <w:szCs w:val="20"/>
-          <w:lang w:eastAsia="en-IN"/>
-        </w:rPr>
-        <w:t xml:space="preserve"> </w:t>
-      </w:r>
-      <w:r>
-        <w:rPr>
-          <w:rFonts w:ascii="Times New Roman" w:eastAsia="Times New Roman" w:hAnsi="Times New Roman" w:cs="Times New Roman"/>
-          <w:b/>
-          <w:bCs/>
-          <w:color w:val="2E74B5" w:themeColor="accent5" w:themeShade="BF"/>
-          <w:sz w:val="20"/>
-          <w:szCs w:val="20"/>
-          <w:lang w:eastAsia="en-IN"/>
-        </w:rPr>
-        <w:t>Asp</w:t>
-      </w:r>
-      <w:r>
-        <w:rPr>
-          <w:rFonts w:ascii="Times New Roman" w:eastAsia="Times New Roman" w:hAnsi="Times New Roman" w:cs="Times New Roman"/>
-          <w:b/>
-          <w:bCs/>
-          <w:color w:val="2E74B5" w:themeColor="accent5" w:themeShade="BF"/>
-          <w:sz w:val="20"/>
-          <w:szCs w:val="20"/>
-          <w:lang w:eastAsia="en-IN"/>
-        </w:rPr>
-        <w:t>.Net MVC Core</w:t>
-      </w:r>
-      <w:r>
-        <w:rPr>
-          <w:rFonts w:ascii="Times New Roman" w:eastAsia="Times New Roman" w:hAnsi="Times New Roman" w:cs="Times New Roman"/>
-          <w:color w:val="2E74B5" w:themeColor="accent5" w:themeShade="BF"/>
-          <w:sz w:val="20"/>
-          <w:szCs w:val="20"/>
-          <w:lang w:eastAsia="en-IN"/>
-        </w:rPr>
-        <w:t xml:space="preserve">, </w:t>
-      </w:r>
-      <w:r>
-        <w:rPr>
-          <w:rFonts w:ascii="Times New Roman" w:eastAsia="Times New Roman" w:hAnsi="Times New Roman" w:cs="Times New Roman"/>
-          <w:color w:val="2E74B5" w:themeColor="accent5" w:themeShade="BF"/>
-          <w:sz w:val="20"/>
-          <w:szCs w:val="20"/>
-          <w:lang w:eastAsia="en-IN"/>
-        </w:rPr>
-        <w:t>Django</w:t>
-      </w:r>
-      <w:r>
-        <w:rPr>
-          <w:rFonts w:ascii="Times New Roman" w:eastAsia="Times New Roman" w:hAnsi="Times New Roman" w:cs="Times New Roman"/>
-          <w:color w:val="2E74B5" w:themeColor="accent5" w:themeShade="BF"/>
-          <w:sz w:val="20"/>
-          <w:szCs w:val="20"/>
-          <w:lang w:eastAsia="en-IN"/>
-        </w:rPr>
-        <w:t xml:space="preserve"> </w:t>
+          <w:color w:val="2E74B5" w:themeColor="accent5" w:themeShade="BF"/>
+          <w:sz w:val="20"/>
+          <w:szCs w:val="20"/>
+          <w:lang w:eastAsia="en-IN"/>
+        </w:rPr>
+        <w:t>Angular</w:t>
       </w:r>
     </w:p>
     <w:p>
@@ -2888,7 +2629,6 @@
         <w:t xml:space="preserve">CS </w:t>
       </w:r>
       <w:proofErr w:type="spellStart"/>
-      <w:proofErr w:type="gramStart"/>
       <w:r>
         <w:rPr>
           <w:rFonts w:ascii="Times New Roman" w:eastAsia="Times New Roman" w:hAnsi="Times New Roman" w:cs="Times New Roman"/>
@@ -2912,7 +2652,6 @@
         <w:t>Data</w:t>
       </w:r>
       <w:proofErr w:type="spellEnd"/>
-      <w:proofErr w:type="gramEnd"/>
       <w:r>
         <w:rPr>
           <w:rFonts w:ascii="Times New Roman" w:eastAsia="Times New Roman" w:hAnsi="Times New Roman" w:cs="Times New Roman"/>
@@ -3380,39 +3119,25 @@
         </w:rPr>
         <w:t xml:space="preserve">A web platform named "E-waste" using HTML, CSS, JS, PHP and </w:t>
       </w:r>
-      <w:proofErr w:type="spellStart"/>
-      <w:proofErr w:type="gramStart"/>
-      <w:r>
-        <w:rPr>
-          <w:rFonts w:ascii="Times New Roman" w:eastAsia="Times New Roman" w:hAnsi="Times New Roman" w:cs="Times New Roman"/>
-          <w:color w:val="2E74B5" w:themeColor="accent5" w:themeShade="BF"/>
-          <w:sz w:val="20"/>
-          <w:szCs w:val="20"/>
-          <w:lang w:eastAsia="en-IN"/>
-        </w:rPr>
-        <w:t>MySqli</w:t>
-      </w:r>
-      <w:proofErr w:type="spellEnd"/>
-      <w:r>
-        <w:rPr>
-          <w:rFonts w:ascii="Times New Roman" w:eastAsia="Times New Roman" w:hAnsi="Times New Roman" w:cs="Times New Roman"/>
-          <w:color w:val="2E74B5" w:themeColor="accent5" w:themeShade="BF"/>
-          <w:sz w:val="20"/>
-          <w:szCs w:val="20"/>
-          <w:lang w:eastAsia="en-IN"/>
-        </w:rPr>
-        <w:t xml:space="preserve"> .</w:t>
-      </w:r>
-      <w:proofErr w:type="gramEnd"/>
-      <w:r>
-        <w:rPr>
-          <w:rFonts w:ascii="Times New Roman" w:eastAsia="Times New Roman" w:hAnsi="Times New Roman" w:cs="Times New Roman"/>
-          <w:color w:val="2E74B5" w:themeColor="accent5" w:themeShade="BF"/>
-          <w:sz w:val="20"/>
-          <w:szCs w:val="20"/>
-          <w:lang w:eastAsia="en-IN"/>
-        </w:rPr>
-        <w:t xml:space="preserve"> </w:t>
+      <w:r>
+        <w:rPr>
+          <w:rFonts w:ascii="Times New Roman" w:eastAsia="Times New Roman" w:hAnsi="Times New Roman" w:cs="Times New Roman"/>
+          <w:color w:val="2E74B5" w:themeColor="accent5" w:themeShade="BF"/>
+          <w:sz w:val="20"/>
+          <w:szCs w:val="20"/>
+          <w:lang w:eastAsia="en-IN"/>
+        </w:rPr>
+        <w:t>Mysqli</w:t>
+      </w:r>
+      <w:r>
+        <w:rPr>
+          <w:rFonts w:ascii="Times New Roman" w:eastAsia="Times New Roman" w:hAnsi="Times New Roman" w:cs="Times New Roman"/>
+          <w:color w:val="2E74B5" w:themeColor="accent5" w:themeShade="BF"/>
+          <w:sz w:val="20"/>
+          <w:szCs w:val="20"/>
+          <w:lang w:eastAsia="en-IN"/>
+        </w:rPr>
+        <w:t xml:space="preserve"> . </w:t>
       </w:r>
       <w:r>
         <w:rPr>
@@ -4049,27 +3774,15 @@
           <w:lang w:eastAsia="en-IN"/>
         </w:rPr>
       </w:pPr>
-      <w:proofErr w:type="gramStart"/>
-      <w:r>
-        <w:rPr>
-          <w:rFonts w:ascii="Times New Roman" w:eastAsia="Times New Roman" w:hAnsi="Times New Roman" w:cs="Times New Roman"/>
-          <w:color w:val="2E74B5" w:themeColor="accent5" w:themeShade="BF"/>
-          <w:sz w:val="20"/>
-          <w:szCs w:val="20"/>
-          <w:lang w:eastAsia="en-IN"/>
-        </w:rPr>
-        <w:t>Hobbies :</w:t>
-      </w:r>
-      <w:proofErr w:type="gramEnd"/>
-      <w:r>
-        <w:rPr>
-          <w:rFonts w:ascii="Times New Roman" w:eastAsia="Times New Roman" w:hAnsi="Times New Roman" w:cs="Times New Roman"/>
-          <w:color w:val="2E74B5" w:themeColor="accent5" w:themeShade="BF"/>
-          <w:sz w:val="20"/>
-          <w:szCs w:val="20"/>
-          <w:lang w:eastAsia="en-IN"/>
-        </w:rPr>
-        <w:t xml:space="preserve"> playing </w:t>
+      <w:r>
+        <w:rPr>
+          <w:rFonts w:ascii="Times New Roman" w:eastAsia="Times New Roman" w:hAnsi="Times New Roman" w:cs="Times New Roman"/>
+          <w:color w:val="2E74B5" w:themeColor="accent5" w:themeShade="BF"/>
+          <w:sz w:val="20"/>
+          <w:szCs w:val="20"/>
+          <w:lang w:eastAsia="en-IN"/>
+        </w:rPr>
+        <w:t xml:space="preserve">Hobbies : playing </w:t>
       </w:r>
       <w:r>
         <w:rPr>
@@ -4105,7 +3818,7 @@
 </file>
 
 <file path=word/endnotes.xml><?xml version="1.0" encoding="utf-8"?>
-<w:endnotes xmlns:wpc="http://schemas.microsoft.com/office/word/2010/wordprocessingCanvas" xmlns:cx="http://schemas.microsoft.com/office/drawing/2014/chartex" xmlns:cx1="http://schemas.microsoft.com/office/drawing/2015/9/8/chartex" xmlns:cx2="http://schemas.microsoft.com/office/drawing/2015/10/21/chartex" xmlns:cx3="http://schemas.microsoft.com/office/drawing/2016/5/9/chartex" xmlns:cx4="http://schemas.microsoft.com/office/drawing/2016/5/10/chartex" xmlns:cx5="http://schemas.microsoft.com/office/drawing/2016/5/11/chartex" xmlns:cx6="http://schemas.microsoft.com/office/drawing/2016/5/12/chartex" xmlns:cx7="http://schemas.microsoft.com/office/drawing/2016/5/13/chartex" xmlns:cx8="http://schemas.microsoft.com/office/drawing/2016/5/14/chartex" xmlns:mc="http://schemas.openxmlformats.org/markup-compatibility/2006" xmlns:aink="http://schemas.microsoft.com/office/drawing/2016/ink" xmlns:am3d="http://schemas.microsoft.com/office/drawing/2017/model3d" xmlns:o="urn:schemas-microsoft-com:office:office" xmlns:oel="http://schemas.microsoft.com/office/2019/extlst" xmlns:r="http://schemas.openxmlformats.org/officeDocument/2006/relationships" xmlns:m="http://schemas.openxmlformats.org/officeDocument/2006/math" xmlns:v="urn:schemas-microsoft-com:vml" xmlns:wp14="http://schemas.microsoft.com/office/word/2010/wordprocessingDrawing" xmlns:wp="http://schemas.openxmlformats.org/drawingml/2006/wordprocessingDrawing" xmlns:w10="urn:schemas-microsoft-com:office:word" xmlns:w="http://schemas.openxmlformats.org/wordprocessingml/2006/main" xmlns:w14="http://schemas.microsoft.com/office/word/2010/wordml" xmlns:w15="http://schemas.microsoft.com/office/word/2012/wordml" xmlns:w16cex="http://schemas.microsoft.com/office/word/2018/wordml/cex" xmlns:w16cid="http://schemas.microsoft.com/office/word/2016/wordml/cid" xmlns:w16="http://schemas.microsoft.com/office/word/2018/wordml" xmlns:w16sdtdh="http://schemas.microsoft.com/office/word/2020/wordml/sdtdatahash" xmlns:w16se="http://schemas.microsoft.com/office/word/2015/wordml/symex" xmlns:wpg="http://schemas.microsoft.com/office/word/2010/wordprocessingGroup" xmlns:wpi="http://schemas.microsoft.com/office/word/2010/wordprocessingInk" xmlns:wne="http://schemas.microsoft.com/office/word/2006/wordml" xmlns:wps="http://schemas.microsoft.com/office/word/2010/wordprocessingShape" mc:Ignorable="w14 w15 w16se w16cid w16 w16cex w16sdtdh wp14">
+<w:endnotes xmlns:wpc="http://schemas.microsoft.com/office/word/2010/wordprocessingCanvas" xmlns:cx="http://schemas.microsoft.com/office/drawing/2014/chartex" xmlns:cx1="http://schemas.microsoft.com/office/drawing/2015/9/8/chartex" xmlns:cx2="http://schemas.microsoft.com/office/drawing/2015/10/21/chartex" xmlns:cx3="http://schemas.microsoft.com/office/drawing/2016/5/9/chartex" xmlns:cx4="http://schemas.microsoft.com/office/drawing/2016/5/10/chartex" xmlns:cx5="http://schemas.microsoft.com/office/drawing/2016/5/11/chartex" xmlns:cx6="http://schemas.microsoft.com/office/drawing/2016/5/12/chartex" xmlns:cx7="http://schemas.microsoft.com/office/drawing/2016/5/13/chartex" xmlns:cx8="http://schemas.microsoft.com/office/drawing/2016/5/14/chartex" xmlns:mc="http://schemas.openxmlformats.org/markup-compatibility/2006" xmlns:aink="http://schemas.microsoft.com/office/drawing/2016/ink" xmlns:am3d="http://schemas.microsoft.com/office/drawing/2017/model3d" xmlns:o="urn:schemas-microsoft-com:office:office" xmlns:oel="http://schemas.microsoft.com/office/2019/extlst" xmlns:r="http://schemas.openxmlformats.org/officeDocument/2006/relationships" xmlns:m="http://schemas.openxmlformats.org/officeDocument/2006/math" xmlns:v="urn:schemas-microsoft-com:vml" xmlns:wp14="http://schemas.microsoft.com/office/word/2010/wordprocessingDrawing" xmlns:wp="http://schemas.openxmlformats.org/drawingml/2006/wordprocessingDrawing" xmlns:w10="urn:schemas-microsoft-com:office:word" xmlns:w="http://schemas.openxmlformats.org/wordprocessingml/2006/main" xmlns:w14="http://schemas.microsoft.com/office/word/2010/wordml" xmlns:w15="http://schemas.microsoft.com/office/word/2012/wordml" xmlns:w16cex="http://schemas.microsoft.com/office/word/2018/wordml/cex" xmlns:w16cid="http://schemas.microsoft.com/office/word/2016/wordml/cid" xmlns:w16="http://schemas.microsoft.com/office/word/2018/wordml" xmlns:w16du="http://schemas.microsoft.com/office/word/2023/wordml/word16du" xmlns:w16sdtdh="http://schemas.microsoft.com/office/word/2020/wordml/sdtdatahash" xmlns:w16se="http://schemas.microsoft.com/office/word/2015/wordml/symex" xmlns:wpg="http://schemas.microsoft.com/office/word/2010/wordprocessingGroup" xmlns:wpi="http://schemas.microsoft.com/office/word/2010/wordprocessingInk" xmlns:wne="http://schemas.microsoft.com/office/word/2006/wordml" xmlns:wps="http://schemas.microsoft.com/office/word/2010/wordprocessingShape" mc:Ignorable="w14 w15 w16se w16cid w16 w16cex w16sdtdh wp14">
   <w:endnote w:type="separator" w:id="-1">
     <w:p>
       <w:pPr>
@@ -4130,7 +3843,7 @@
 </file>
 
 <file path=word/footnotes.xml><?xml version="1.0" encoding="utf-8"?>
-<w:footnotes xmlns:wpc="http://schemas.microsoft.com/office/word/2010/wordprocessingCanvas" xmlns:cx="http://schemas.microsoft.com/office/drawing/2014/chartex" xmlns:cx1="http://schemas.microsoft.com/office/drawing/2015/9/8/chartex" xmlns:cx2="http://schemas.microsoft.com/office/drawing/2015/10/21/chartex" xmlns:cx3="http://schemas.microsoft.com/office/drawing/2016/5/9/chartex" xmlns:cx4="http://schemas.microsoft.com/office/drawing/2016/5/10/chartex" xmlns:cx5="http://schemas.microsoft.com/office/drawing/2016/5/11/chartex" xmlns:cx6="http://schemas.microsoft.com/office/drawing/2016/5/12/chartex" xmlns:cx7="http://schemas.microsoft.com/office/drawing/2016/5/13/chartex" xmlns:cx8="http://schemas.microsoft.com/office/drawing/2016/5/14/chartex" xmlns:mc="http://schemas.openxmlformats.org/markup-compatibility/2006" xmlns:aink="http://schemas.microsoft.com/office/drawing/2016/ink" xmlns:am3d="http://schemas.microsoft.com/office/drawing/2017/model3d" xmlns:o="urn:schemas-microsoft-com:office:office" xmlns:oel="http://schemas.microsoft.com/office/2019/extlst" xmlns:r="http://schemas.openxmlformats.org/officeDocument/2006/relationships" xmlns:m="http://schemas.openxmlformats.org/officeDocument/2006/math" xmlns:v="urn:schemas-microsoft-com:vml" xmlns:wp14="http://schemas.microsoft.com/office/word/2010/wordprocessingDrawing" xmlns:wp="http://schemas.openxmlformats.org/drawingml/2006/wordprocessingDrawing" xmlns:w10="urn:schemas-microsoft-com:office:word" xmlns:w="http://schemas.openxmlformats.org/wordprocessingml/2006/main" xmlns:w14="http://schemas.microsoft.com/office/word/2010/wordml" xmlns:w15="http://schemas.microsoft.com/office/word/2012/wordml" xmlns:w16cex="http://schemas.microsoft.com/office/word/2018/wordml/cex" xmlns:w16cid="http://schemas.microsoft.com/office/word/2016/wordml/cid" xmlns:w16="http://schemas.microsoft.com/office/word/2018/wordml" xmlns:w16sdtdh="http://schemas.microsoft.com/office/word/2020/wordml/sdtdatahash" xmlns:w16se="http://schemas.microsoft.com/office/word/2015/wordml/symex" xmlns:wpg="http://schemas.microsoft.com/office/word/2010/wordprocessingGroup" xmlns:wpi="http://schemas.microsoft.com/office/word/2010/wordprocessingInk" xmlns:wne="http://schemas.microsoft.com/office/word/2006/wordml" xmlns:wps="http://schemas.microsoft.com/office/word/2010/wordprocessingShape" mc:Ignorable="w14 w15 w16se w16cid w16 w16cex w16sdtdh wp14">
+<w:footnotes xmlns:wpc="http://schemas.microsoft.com/office/word/2010/wordprocessingCanvas" xmlns:cx="http://schemas.microsoft.com/office/drawing/2014/chartex" xmlns:cx1="http://schemas.microsoft.com/office/drawing/2015/9/8/chartex" xmlns:cx2="http://schemas.microsoft.com/office/drawing/2015/10/21/chartex" xmlns:cx3="http://schemas.microsoft.com/office/drawing/2016/5/9/chartex" xmlns:cx4="http://schemas.microsoft.com/office/drawing/2016/5/10/chartex" xmlns:cx5="http://schemas.microsoft.com/office/drawing/2016/5/11/chartex" xmlns:cx6="http://schemas.microsoft.com/office/drawing/2016/5/12/chartex" xmlns:cx7="http://schemas.microsoft.com/office/drawing/2016/5/13/chartex" xmlns:cx8="http://schemas.microsoft.com/office/drawing/2016/5/14/chartex" xmlns:mc="http://schemas.openxmlformats.org/markup-compatibility/2006" xmlns:aink="http://schemas.microsoft.com/office/drawing/2016/ink" xmlns:am3d="http://schemas.microsoft.com/office/drawing/2017/model3d" xmlns:o="urn:schemas-microsoft-com:office:office" xmlns:oel="http://schemas.microsoft.com/office/2019/extlst" xmlns:r="http://schemas.openxmlformats.org/officeDocument/2006/relationships" xmlns:m="http://schemas.openxmlformats.org/officeDocument/2006/math" xmlns:v="urn:schemas-microsoft-com:vml" xmlns:wp14="http://schemas.microsoft.com/office/word/2010/wordprocessingDrawing" xmlns:wp="http://schemas.openxmlformats.org/drawingml/2006/wordprocessingDrawing" xmlns:w10="urn:schemas-microsoft-com:office:word" xmlns:w="http://schemas.openxmlformats.org/wordprocessingml/2006/main" xmlns:w14="http://schemas.microsoft.com/office/word/2010/wordml" xmlns:w15="http://schemas.microsoft.com/office/word/2012/wordml" xmlns:w16cex="http://schemas.microsoft.com/office/word/2018/wordml/cex" xmlns:w16cid="http://schemas.microsoft.com/office/word/2016/wordml/cid" xmlns:w16="http://schemas.microsoft.com/office/word/2018/wordml" xmlns:w16du="http://schemas.microsoft.com/office/word/2023/wordml/word16du" xmlns:w16sdtdh="http://schemas.microsoft.com/office/word/2020/wordml/sdtdatahash" xmlns:w16se="http://schemas.microsoft.com/office/word/2015/wordml/symex" xmlns:wpg="http://schemas.microsoft.com/office/word/2010/wordprocessingGroup" xmlns:wpi="http://schemas.microsoft.com/office/word/2010/wordprocessingInk" xmlns:wne="http://schemas.microsoft.com/office/word/2006/wordml" xmlns:wps="http://schemas.microsoft.com/office/word/2010/wordprocessingShape" mc:Ignorable="w14 w15 w16se w16cid w16 w16cex w16sdtdh wp14">
   <w:footnote w:type="separator" w:id="-1">
     <w:p>
       <w:pPr>
@@ -4155,7 +3868,7 @@
 </file>
 
 <file path=word/numbering.xml><?xml version="1.0" encoding="utf-8"?>
-<w:numbering xmlns:wpc="http://schemas.microsoft.com/office/word/2010/wordprocessingCanvas" xmlns:cx="http://schemas.microsoft.com/office/drawing/2014/chartex" xmlns:cx1="http://schemas.microsoft.com/office/drawing/2015/9/8/chartex" xmlns:cx2="http://schemas.microsoft.com/office/drawing/2015/10/21/chartex" xmlns:cx3="http://schemas.microsoft.com/office/drawing/2016/5/9/chartex" xmlns:cx4="http://schemas.microsoft.com/office/drawing/2016/5/10/chartex" xmlns:cx5="http://schemas.microsoft.com/office/drawing/2016/5/11/chartex" xmlns:cx6="http://schemas.microsoft.com/office/drawing/2016/5/12/chartex" xmlns:cx7="http://schemas.microsoft.com/office/drawing/2016/5/13/chartex" xmlns:cx8="http://schemas.microsoft.com/office/drawing/2016/5/14/chartex" xmlns:mc="http://schemas.openxmlformats.org/markup-compatibility/2006" xmlns:aink="http://schemas.microsoft.com/office/drawing/2016/ink" xmlns:am3d="http://schemas.microsoft.com/office/drawing/2017/model3d" xmlns:o="urn:schemas-microsoft-com:office:office" xmlns:oel="http://schemas.microsoft.com/office/2019/extlst" xmlns:r="http://schemas.openxmlformats.org/officeDocument/2006/relationships" xmlns:m="http://schemas.openxmlformats.org/officeDocument/2006/math" xmlns:v="urn:schemas-microsoft-com:vml" xmlns:wp14="http://schemas.microsoft.com/office/word/2010/wordprocessingDrawing" xmlns:wp="http://schemas.openxmlformats.org/drawingml/2006/wordprocessingDrawing" xmlns:w10="urn:schemas-microsoft-com:office:word" xmlns:w="http://schemas.openxmlformats.org/wordprocessingml/2006/main" xmlns:w14="http://schemas.microsoft.com/office/word/2010/wordml" xmlns:w15="http://schemas.microsoft.com/office/word/2012/wordml" xmlns:w16cex="http://schemas.microsoft.com/office/word/2018/wordml/cex" xmlns:w16cid="http://schemas.microsoft.com/office/word/2016/wordml/cid" xmlns:w16="http://schemas.microsoft.com/office/word/2018/wordml" xmlns:w16sdtdh="http://schemas.microsoft.com/office/word/2020/wordml/sdtdatahash" xmlns:w16se="http://schemas.microsoft.com/office/word/2015/wordml/symex" xmlns:wpg="http://schemas.microsoft.com/office/word/2010/wordprocessingGroup" xmlns:wpi="http://schemas.microsoft.com/office/word/2010/wordprocessingInk" xmlns:wne="http://schemas.microsoft.com/office/word/2006/wordml" xmlns:wps="http://schemas.microsoft.com/office/word/2010/wordprocessingShape" mc:Ignorable="w14 w15 w16se w16cid w16 w16cex w16sdtdh wp14">
+<w:numbering xmlns:wpc="http://schemas.microsoft.com/office/word/2010/wordprocessingCanvas" xmlns:cx="http://schemas.microsoft.com/office/drawing/2014/chartex" xmlns:cx1="http://schemas.microsoft.com/office/drawing/2015/9/8/chartex" xmlns:cx2="http://schemas.microsoft.com/office/drawing/2015/10/21/chartex" xmlns:cx3="http://schemas.microsoft.com/office/drawing/2016/5/9/chartex" xmlns:cx4="http://schemas.microsoft.com/office/drawing/2016/5/10/chartex" xmlns:cx5="http://schemas.microsoft.com/office/drawing/2016/5/11/chartex" xmlns:cx6="http://schemas.microsoft.com/office/drawing/2016/5/12/chartex" xmlns:cx7="http://schemas.microsoft.com/office/drawing/2016/5/13/chartex" xmlns:cx8="http://schemas.microsoft.com/office/drawing/2016/5/14/chartex" xmlns:mc="http://schemas.openxmlformats.org/markup-compatibility/2006" xmlns:aink="http://schemas.microsoft.com/office/drawing/2016/ink" xmlns:am3d="http://schemas.microsoft.com/office/drawing/2017/model3d" xmlns:o="urn:schemas-microsoft-com:office:office" xmlns:oel="http://schemas.microsoft.com/office/2019/extlst" xmlns:r="http://schemas.openxmlformats.org/officeDocument/2006/relationships" xmlns:m="http://schemas.openxmlformats.org/officeDocument/2006/math" xmlns:v="urn:schemas-microsoft-com:vml" xmlns:wp14="http://schemas.microsoft.com/office/word/2010/wordprocessingDrawing" xmlns:wp="http://schemas.openxmlformats.org/drawingml/2006/wordprocessingDrawing" xmlns:w10="urn:schemas-microsoft-com:office:word" xmlns:w="http://schemas.openxmlformats.org/wordprocessingml/2006/main" xmlns:w14="http://schemas.microsoft.com/office/word/2010/wordml" xmlns:w15="http://schemas.microsoft.com/office/word/2012/wordml" xmlns:w16cex="http://schemas.microsoft.com/office/word/2018/wordml/cex" xmlns:w16cid="http://schemas.microsoft.com/office/word/2016/wordml/cid" xmlns:w16="http://schemas.microsoft.com/office/word/2018/wordml" xmlns:w16du="http://schemas.microsoft.com/office/word/2023/wordml/word16du" xmlns:w16sdtdh="http://schemas.microsoft.com/office/word/2020/wordml/sdtdatahash" xmlns:w16se="http://schemas.microsoft.com/office/word/2015/wordml/symex" xmlns:wpg="http://schemas.microsoft.com/office/word/2010/wordprocessingGroup" xmlns:wpi="http://schemas.microsoft.com/office/word/2010/wordprocessingInk" xmlns:wne="http://schemas.microsoft.com/office/word/2006/wordml" xmlns:wps="http://schemas.microsoft.com/office/word/2010/wordprocessingShape" mc:Ignorable="w14 w15 w16se w16cid w16 w16cex w16sdtdh wp14">
   <w:abstractNum w:abstractNumId="0" w15:restartNumberingAfterBreak="0">
     <w:nsid w:val="079877C3"/>
     <w:multiLevelType w:val="multilevel"/>

</xml_diff>